<commit_message>
update relazione and fix some warnings in log and printf
</commit_message>
<xml_diff>
--- a/Relazione.docx
+++ b/Relazione.docx
@@ -1,6 +1,6 @@
 
 <file path=word/document.xml><?xml version="1.0" encoding="utf-8"?>
-<w:document xmlns:wpc="http://schemas.microsoft.com/office/word/2010/wordprocessingCanvas" xmlns:cx="http://schemas.microsoft.com/office/drawing/2014/chartex" xmlns:cx1="http://schemas.microsoft.com/office/drawing/2015/9/8/chartex" xmlns:cx2="http://schemas.microsoft.com/office/drawing/2015/10/21/chartex" xmlns:cx3="http://schemas.microsoft.com/office/drawing/2016/5/9/chartex" xmlns:cx4="http://schemas.microsoft.com/office/drawing/2016/5/10/chartex" xmlns:cx5="http://schemas.microsoft.com/office/drawing/2016/5/11/chartex" xmlns:cx6="http://schemas.microsoft.com/office/drawing/2016/5/12/chartex" xmlns:cx7="http://schemas.microsoft.com/office/drawing/2016/5/13/chartex" xmlns:cx8="http://schemas.microsoft.com/office/drawing/2016/5/14/chartex" xmlns:mc="http://schemas.openxmlformats.org/markup-compatibility/2006" xmlns:aink="http://schemas.microsoft.com/office/drawing/2016/ink" xmlns:am3d="http://schemas.microsoft.com/office/drawing/2017/model3d" xmlns:o="urn:schemas-microsoft-com:office:office" xmlns:r="http://schemas.openxmlformats.org/officeDocument/2006/relationships" xmlns:m="http://schemas.openxmlformats.org/officeDocument/2006/math" xmlns:v="urn:schemas-microsoft-com:vml" xmlns:wp14="http://schemas.microsoft.com/office/word/2010/wordprocessingDrawing" xmlns:wp="http://schemas.openxmlformats.org/drawingml/2006/wordprocessingDrawing" xmlns:w10="urn:schemas-microsoft-com:office:word" xmlns:w="http://schemas.openxmlformats.org/wordprocessingml/2006/main" xmlns:w14="http://schemas.microsoft.com/office/word/2010/wordml" xmlns:w15="http://schemas.microsoft.com/office/word/2012/wordml" xmlns:w16cid="http://schemas.microsoft.com/office/word/2016/wordml/cid" xmlns:w16se="http://schemas.microsoft.com/office/word/2015/wordml/symex" xmlns:wpg="http://schemas.microsoft.com/office/word/2010/wordprocessingGroup" xmlns:wpi="http://schemas.microsoft.com/office/word/2010/wordprocessingInk" xmlns:wne="http://schemas.microsoft.com/office/word/2006/wordml" xmlns:wps="http://schemas.microsoft.com/office/word/2010/wordprocessingShape" mc:Ignorable="w14 w15 w16se w16cid wp14">
+<w:document xmlns:wpc="http://schemas.microsoft.com/office/word/2010/wordprocessingCanvas" xmlns:cx="http://schemas.microsoft.com/office/drawing/2014/chartex" xmlns:cx1="http://schemas.microsoft.com/office/drawing/2015/9/8/chartex" xmlns:cx2="http://schemas.microsoft.com/office/drawing/2015/10/21/chartex" xmlns:cx3="http://schemas.microsoft.com/office/drawing/2016/5/9/chartex" xmlns:cx4="http://schemas.microsoft.com/office/drawing/2016/5/10/chartex" xmlns:cx5="http://schemas.microsoft.com/office/drawing/2016/5/11/chartex" xmlns:cx6="http://schemas.microsoft.com/office/drawing/2016/5/12/chartex" xmlns:cx7="http://schemas.microsoft.com/office/drawing/2016/5/13/chartex" xmlns:cx8="http://schemas.microsoft.com/office/drawing/2016/5/14/chartex" xmlns:mc="http://schemas.openxmlformats.org/markup-compatibility/2006" xmlns:aink="http://schemas.microsoft.com/office/drawing/2016/ink" xmlns:am3d="http://schemas.microsoft.com/office/drawing/2017/model3d" xmlns:o="urn:schemas-microsoft-com:office:office" xmlns:r="http://schemas.openxmlformats.org/officeDocument/2006/relationships" xmlns:m="http://schemas.openxmlformats.org/officeDocument/2006/math" xmlns:v="urn:schemas-microsoft-com:vml" xmlns:wp14="http://schemas.microsoft.com/office/word/2010/wordprocessingDrawing" xmlns:wp="http://schemas.openxmlformats.org/drawingml/2006/wordprocessingDrawing" xmlns:w10="urn:schemas-microsoft-com:office:word" xmlns:w="http://schemas.openxmlformats.org/wordprocessingml/2006/main" xmlns:w14="http://schemas.microsoft.com/office/word/2010/wordml" xmlns:w15="http://schemas.microsoft.com/office/word/2012/wordml" xmlns:w16cex="http://schemas.microsoft.com/office/word/2018/wordml/cex" xmlns:w16cid="http://schemas.microsoft.com/office/word/2016/wordml/cid" xmlns:w16="http://schemas.microsoft.com/office/word/2018/wordml" xmlns:w16se="http://schemas.microsoft.com/office/word/2015/wordml/symex" xmlns:wpg="http://schemas.microsoft.com/office/word/2010/wordprocessingGroup" xmlns:wpi="http://schemas.microsoft.com/office/word/2010/wordprocessingInk" xmlns:wne="http://schemas.microsoft.com/office/word/2006/wordml" xmlns:wps="http://schemas.microsoft.com/office/word/2010/wordprocessingShape" mc:Ignorable="w14 w15 w16se w16cid w16 w16cex wp14">
   <w:body>
     <w:p/>
     <w:p/>
@@ -61,7 +61,7 @@
       <w:pPr>
         <w:jc w:val="center"/>
         <w:rPr>
-          <w:rFonts w:ascii="Aharoni" w:hAnsi="Aharoni" w:cs="Aharoni" w:hint="cs"/>
+          <w:rFonts w:ascii="Aharoni" w:hAnsi="Aharoni" w:cs="Aharoni"/>
           <w:color w:val="000000" w:themeColor="text1"/>
           <w:sz w:val="36"/>
           <w:szCs w:val="36"/>
@@ -408,25 +408,7 @@
           <w:szCs w:val="24"/>
           <w:lang w:eastAsia="en-US"/>
         </w:rPr>
-        <w:t>_________</w:t>
-      </w:r>
-      <w:r>
-        <w:rPr>
-          <w:rFonts w:ascii="Times New Roman" w:eastAsiaTheme="minorHAnsi" w:hAnsi="Times New Roman" w:cs="Times New Roman"/>
-          <w:sz w:val="24"/>
-          <w:szCs w:val="24"/>
-          <w:lang w:eastAsia="en-US"/>
-        </w:rPr>
-        <w:t>____________________________________________</w:t>
-      </w:r>
-      <w:r>
-        <w:rPr>
-          <w:rFonts w:ascii="Times New Roman" w:eastAsiaTheme="minorHAnsi" w:hAnsi="Times New Roman" w:cs="Times New Roman"/>
-          <w:sz w:val="24"/>
-          <w:szCs w:val="24"/>
-          <w:lang w:eastAsia="en-US"/>
-        </w:rPr>
-        <w:t>_______ 3</w:t>
+        <w:t>____________________________________________________________ 3</w:t>
       </w:r>
     </w:p>
     <w:p>
@@ -500,11 +482,25 @@
           <w:szCs w:val="24"/>
           <w:lang w:eastAsia="en-US"/>
         </w:rPr>
-        <w:t>________________ 3</w:t>
-      </w:r>
-    </w:p>
-    <w:p>
-      <w:pPr>
+        <w:t xml:space="preserve">________________ </w:t>
+      </w:r>
+      <w:r>
+        <w:rPr>
+          <w:rFonts w:ascii="Times New Roman" w:eastAsiaTheme="minorHAnsi" w:hAnsi="Times New Roman" w:cs="Times New Roman"/>
+          <w:sz w:val="24"/>
+          <w:szCs w:val="24"/>
+          <w:lang w:eastAsia="en-US"/>
+        </w:rPr>
+        <w:t>5</w:t>
+      </w:r>
+    </w:p>
+    <w:p>
+      <w:pPr>
+        <w:pStyle w:val="Paragrafoelenco"/>
+        <w:numPr>
+          <w:ilvl w:val="0"/>
+          <w:numId w:val="6"/>
+        </w:numPr>
         <w:autoSpaceDE w:val="0"/>
         <w:autoSpaceDN w:val="0"/>
         <w:adjustRightInd w:val="0"/>
@@ -516,6 +512,35 @@
           <w:lang w:eastAsia="en-US"/>
         </w:rPr>
       </w:pPr>
+      <w:r>
+        <w:rPr>
+          <w:rFonts w:ascii="Times New Roman" w:eastAsiaTheme="minorHAnsi" w:hAnsi="Times New Roman" w:cs="Times New Roman"/>
+          <w:sz w:val="24"/>
+          <w:szCs w:val="24"/>
+          <w:lang w:eastAsia="en-US"/>
+        </w:rPr>
+        <w:t xml:space="preserve">Server ibrido basato su processi e </w:t>
+      </w:r>
+      <w:proofErr w:type="spellStart"/>
+      <w:r>
+        <w:rPr>
+          <w:rFonts w:ascii="Times New Roman" w:eastAsiaTheme="minorHAnsi" w:hAnsi="Times New Roman" w:cs="Times New Roman"/>
+          <w:sz w:val="24"/>
+          <w:szCs w:val="24"/>
+          <w:lang w:eastAsia="en-US"/>
+        </w:rPr>
+        <w:t>thread</w:t>
+      </w:r>
+      <w:proofErr w:type="spellEnd"/>
+      <w:r>
+        <w:rPr>
+          <w:rFonts w:ascii="Times New Roman" w:eastAsiaTheme="minorHAnsi" w:hAnsi="Times New Roman" w:cs="Times New Roman"/>
+          <w:sz w:val="24"/>
+          <w:szCs w:val="24"/>
+          <w:lang w:eastAsia="en-US"/>
+        </w:rPr>
+        <w:t xml:space="preserve"> _______________________________________ 5</w:t>
+      </w:r>
     </w:p>
     <w:p>
       <w:pPr>
@@ -530,87 +555,6 @@
           <w:lang w:eastAsia="en-US"/>
         </w:rPr>
       </w:pPr>
-      <w:r>
-        <w:rPr>
-          <w:rFonts w:ascii="Times New Roman" w:eastAsiaTheme="minorHAnsi" w:hAnsi="Times New Roman" w:cs="Times New Roman"/>
-          <w:sz w:val="24"/>
-          <w:szCs w:val="24"/>
-          <w:lang w:eastAsia="en-US"/>
-        </w:rPr>
-        <w:t xml:space="preserve">• </w:t>
-      </w:r>
-      <w:r>
-        <w:rPr>
-          <w:rFonts w:ascii="Times New Roman" w:eastAsiaTheme="minorHAnsi" w:hAnsi="Times New Roman" w:cs="Times New Roman"/>
-          <w:sz w:val="24"/>
-          <w:szCs w:val="24"/>
-          <w:lang w:eastAsia="en-US"/>
-        </w:rPr>
-        <w:t>D</w:t>
-      </w:r>
-      <w:r>
-        <w:rPr>
-          <w:rFonts w:ascii="Times New Roman" w:eastAsiaTheme="minorHAnsi" w:hAnsi="Times New Roman" w:cs="Times New Roman"/>
-          <w:sz w:val="24"/>
-          <w:szCs w:val="24"/>
-          <w:lang w:eastAsia="en-US"/>
-        </w:rPr>
-        <w:t>escrizione dell'implementazione</w:t>
-      </w:r>
-      <w:r>
-        <w:rPr>
-          <w:rFonts w:ascii="Times New Roman" w:eastAsiaTheme="minorHAnsi" w:hAnsi="Times New Roman" w:cs="Times New Roman"/>
-          <w:sz w:val="28"/>
-          <w:szCs w:val="28"/>
-          <w:lang w:eastAsia="en-US"/>
-        </w:rPr>
-        <w:t xml:space="preserve"> </w:t>
-      </w:r>
-      <w:r>
-        <w:rPr>
-          <w:rFonts w:ascii="Times New Roman" w:eastAsiaTheme="minorHAnsi" w:hAnsi="Times New Roman" w:cs="Times New Roman"/>
-          <w:sz w:val="24"/>
-          <w:szCs w:val="24"/>
-          <w:lang w:eastAsia="en-US"/>
-        </w:rPr>
-        <w:t>_</w:t>
-      </w:r>
-      <w:r>
-        <w:rPr>
-          <w:rFonts w:ascii="Times New Roman" w:eastAsiaTheme="minorHAnsi" w:hAnsi="Times New Roman" w:cs="Times New Roman"/>
-          <w:sz w:val="24"/>
-          <w:szCs w:val="24"/>
-          <w:lang w:eastAsia="en-US"/>
-        </w:rPr>
-        <w:t>____________________________________________</w:t>
-      </w:r>
-      <w:r>
-        <w:rPr>
-          <w:rFonts w:ascii="Times New Roman" w:eastAsiaTheme="minorHAnsi" w:hAnsi="Times New Roman" w:cs="Times New Roman"/>
-          <w:sz w:val="24"/>
-          <w:szCs w:val="24"/>
-          <w:lang w:eastAsia="en-US"/>
-        </w:rPr>
-        <w:t>____</w:t>
-      </w:r>
-      <w:r>
-        <w:rPr>
-          <w:rFonts w:ascii="Times New Roman" w:eastAsiaTheme="minorHAnsi" w:hAnsi="Times New Roman" w:cs="Times New Roman"/>
-          <w:sz w:val="24"/>
-          <w:szCs w:val="24"/>
-          <w:lang w:eastAsia="en-US"/>
-        </w:rPr>
-        <w:t xml:space="preserve"> </w:t>
-      </w:r>
-      <w:r>
-        <w:rPr>
-          <w:rFonts w:ascii="Times New Roman" w:eastAsiaTheme="minorHAnsi" w:hAnsi="Times New Roman" w:cs="Times New Roman"/>
-          <w:sz w:val="24"/>
-          <w:szCs w:val="24"/>
-          <w:lang w:eastAsia="en-US"/>
-        </w:rPr>
-        <w:t>3</w:t>
-      </w:r>
     </w:p>
     <w:p>
       <w:pPr>
@@ -625,6 +569,51 @@
           <w:lang w:eastAsia="en-US"/>
         </w:rPr>
       </w:pPr>
+      <w:r>
+        <w:rPr>
+          <w:rFonts w:ascii="Times New Roman" w:eastAsiaTheme="minorHAnsi" w:hAnsi="Times New Roman" w:cs="Times New Roman"/>
+          <w:sz w:val="24"/>
+          <w:szCs w:val="24"/>
+          <w:lang w:eastAsia="en-US"/>
+        </w:rPr>
+        <w:t xml:space="preserve">• </w:t>
+      </w:r>
+      <w:r>
+        <w:rPr>
+          <w:rFonts w:ascii="Times New Roman" w:eastAsiaTheme="minorHAnsi" w:hAnsi="Times New Roman" w:cs="Times New Roman"/>
+          <w:sz w:val="24"/>
+          <w:szCs w:val="24"/>
+          <w:lang w:eastAsia="en-US"/>
+        </w:rPr>
+        <w:t>D</w:t>
+      </w:r>
+      <w:r>
+        <w:rPr>
+          <w:rFonts w:ascii="Times New Roman" w:eastAsiaTheme="minorHAnsi" w:hAnsi="Times New Roman" w:cs="Times New Roman"/>
+          <w:sz w:val="24"/>
+          <w:szCs w:val="24"/>
+          <w:lang w:eastAsia="en-US"/>
+        </w:rPr>
+        <w:t>escrizione dell'implementazione</w:t>
+      </w:r>
+      <w:r>
+        <w:rPr>
+          <w:rFonts w:ascii="Times New Roman" w:eastAsiaTheme="minorHAnsi" w:hAnsi="Times New Roman" w:cs="Times New Roman"/>
+          <w:sz w:val="28"/>
+          <w:szCs w:val="28"/>
+          <w:lang w:eastAsia="en-US"/>
+        </w:rPr>
+        <w:t xml:space="preserve"> </w:t>
+      </w:r>
+      <w:r>
+        <w:rPr>
+          <w:rFonts w:ascii="Times New Roman" w:eastAsiaTheme="minorHAnsi" w:hAnsi="Times New Roman" w:cs="Times New Roman"/>
+          <w:sz w:val="24"/>
+          <w:szCs w:val="24"/>
+          <w:lang w:eastAsia="en-US"/>
+        </w:rPr>
+        <w:t>_________________________________________________ 3</w:t>
+      </w:r>
     </w:p>
     <w:p>
       <w:pPr>
@@ -639,87 +628,6 @@
           <w:lang w:eastAsia="en-US"/>
         </w:rPr>
       </w:pPr>
-      <w:r>
-        <w:rPr>
-          <w:rFonts w:ascii="Times New Roman" w:eastAsiaTheme="minorHAnsi" w:hAnsi="Times New Roman" w:cs="Times New Roman"/>
-          <w:sz w:val="24"/>
-          <w:szCs w:val="24"/>
-          <w:lang w:eastAsia="en-US"/>
-        </w:rPr>
-        <w:t xml:space="preserve">• </w:t>
-      </w:r>
-      <w:r>
-        <w:rPr>
-          <w:rFonts w:ascii="Times New Roman" w:eastAsiaTheme="minorHAnsi" w:hAnsi="Times New Roman" w:cs="Times New Roman"/>
-          <w:sz w:val="24"/>
-          <w:szCs w:val="24"/>
-          <w:lang w:eastAsia="en-US"/>
-        </w:rPr>
-        <w:t>E</w:t>
-      </w:r>
-      <w:r>
-        <w:rPr>
-          <w:rFonts w:ascii="Times New Roman" w:eastAsiaTheme="minorHAnsi" w:hAnsi="Times New Roman" w:cs="Times New Roman"/>
-          <w:sz w:val="24"/>
-          <w:szCs w:val="24"/>
-          <w:lang w:eastAsia="en-US"/>
-        </w:rPr>
-        <w:t>ventuali limitazioni riscontrate</w:t>
-      </w:r>
-      <w:r>
-        <w:rPr>
-          <w:rFonts w:ascii="Times New Roman" w:eastAsiaTheme="minorHAnsi" w:hAnsi="Times New Roman" w:cs="Times New Roman"/>
-          <w:sz w:val="48"/>
-          <w:szCs w:val="48"/>
-          <w:lang w:eastAsia="en-US"/>
-        </w:rPr>
-        <w:t xml:space="preserve"> </w:t>
-      </w:r>
-      <w:r>
-        <w:rPr>
-          <w:rFonts w:ascii="Times New Roman" w:eastAsiaTheme="minorHAnsi" w:hAnsi="Times New Roman" w:cs="Times New Roman"/>
-          <w:sz w:val="24"/>
-          <w:szCs w:val="24"/>
-          <w:lang w:eastAsia="en-US"/>
-        </w:rPr>
-        <w:t>___</w:t>
-      </w:r>
-      <w:r>
-        <w:rPr>
-          <w:rFonts w:ascii="Times New Roman" w:eastAsiaTheme="minorHAnsi" w:hAnsi="Times New Roman" w:cs="Times New Roman"/>
-          <w:sz w:val="24"/>
-          <w:szCs w:val="24"/>
-          <w:lang w:eastAsia="en-US"/>
-        </w:rPr>
-        <w:t>_____________________________________________</w:t>
-      </w:r>
-      <w:r>
-        <w:rPr>
-          <w:rFonts w:ascii="Times New Roman" w:eastAsiaTheme="minorHAnsi" w:hAnsi="Times New Roman" w:cs="Times New Roman"/>
-          <w:sz w:val="24"/>
-          <w:szCs w:val="24"/>
-          <w:lang w:eastAsia="en-US"/>
-        </w:rPr>
-        <w:t>__</w:t>
-      </w:r>
-      <w:r>
-        <w:rPr>
-          <w:rFonts w:ascii="Times New Roman" w:eastAsiaTheme="minorHAnsi" w:hAnsi="Times New Roman" w:cs="Times New Roman"/>
-          <w:sz w:val="24"/>
-          <w:szCs w:val="24"/>
-          <w:lang w:eastAsia="en-US"/>
-        </w:rPr>
-        <w:t xml:space="preserve"> </w:t>
-      </w:r>
-      <w:r>
-        <w:rPr>
-          <w:rFonts w:ascii="Times New Roman" w:eastAsiaTheme="minorHAnsi" w:hAnsi="Times New Roman" w:cs="Times New Roman"/>
-          <w:sz w:val="24"/>
-          <w:szCs w:val="24"/>
-          <w:lang w:eastAsia="en-US"/>
-        </w:rPr>
-        <w:t>3</w:t>
-      </w:r>
     </w:p>
     <w:p>
       <w:pPr>
@@ -734,6 +642,51 @@
           <w:lang w:eastAsia="en-US"/>
         </w:rPr>
       </w:pPr>
+      <w:r>
+        <w:rPr>
+          <w:rFonts w:ascii="Times New Roman" w:eastAsiaTheme="minorHAnsi" w:hAnsi="Times New Roman" w:cs="Times New Roman"/>
+          <w:sz w:val="24"/>
+          <w:szCs w:val="24"/>
+          <w:lang w:eastAsia="en-US"/>
+        </w:rPr>
+        <w:t xml:space="preserve">• </w:t>
+      </w:r>
+      <w:r>
+        <w:rPr>
+          <w:rFonts w:ascii="Times New Roman" w:eastAsiaTheme="minorHAnsi" w:hAnsi="Times New Roman" w:cs="Times New Roman"/>
+          <w:sz w:val="24"/>
+          <w:szCs w:val="24"/>
+          <w:lang w:eastAsia="en-US"/>
+        </w:rPr>
+        <w:t>E</w:t>
+      </w:r>
+      <w:r>
+        <w:rPr>
+          <w:rFonts w:ascii="Times New Roman" w:eastAsiaTheme="minorHAnsi" w:hAnsi="Times New Roman" w:cs="Times New Roman"/>
+          <w:sz w:val="24"/>
+          <w:szCs w:val="24"/>
+          <w:lang w:eastAsia="en-US"/>
+        </w:rPr>
+        <w:t>ventuali limitazioni riscontrate</w:t>
+      </w:r>
+      <w:r>
+        <w:rPr>
+          <w:rFonts w:ascii="Times New Roman" w:eastAsiaTheme="minorHAnsi" w:hAnsi="Times New Roman" w:cs="Times New Roman"/>
+          <w:sz w:val="48"/>
+          <w:szCs w:val="48"/>
+          <w:lang w:eastAsia="en-US"/>
+        </w:rPr>
+        <w:t xml:space="preserve"> </w:t>
+      </w:r>
+      <w:r>
+        <w:rPr>
+          <w:rFonts w:ascii="Times New Roman" w:eastAsiaTheme="minorHAnsi" w:hAnsi="Times New Roman" w:cs="Times New Roman"/>
+          <w:sz w:val="24"/>
+          <w:szCs w:val="24"/>
+          <w:lang w:eastAsia="en-US"/>
+        </w:rPr>
+        <w:t>__________________________________________________ 3</w:t>
+      </w:r>
     </w:p>
     <w:p>
       <w:pPr>
@@ -748,60 +701,6 @@
           <w:lang w:eastAsia="en-US"/>
         </w:rPr>
       </w:pPr>
-      <w:r>
-        <w:rPr>
-          <w:rFonts w:ascii="Times New Roman" w:eastAsiaTheme="minorHAnsi" w:hAnsi="Times New Roman" w:cs="Times New Roman"/>
-          <w:sz w:val="24"/>
-          <w:szCs w:val="24"/>
-          <w:lang w:eastAsia="en-US"/>
-        </w:rPr>
-        <w:t>• l'indicazione della piattaforma software usata per lo sviluppo ed il testing del sistema</w:t>
-      </w:r>
-      <w:r>
-        <w:rPr>
-          <w:rFonts w:ascii="Times New Roman" w:eastAsiaTheme="minorHAnsi" w:hAnsi="Times New Roman" w:cs="Times New Roman"/>
-          <w:sz w:val="36"/>
-          <w:szCs w:val="36"/>
-          <w:lang w:eastAsia="en-US"/>
-        </w:rPr>
-        <w:t xml:space="preserve"> </w:t>
-      </w:r>
-      <w:r>
-        <w:rPr>
-          <w:rFonts w:ascii="Times New Roman" w:eastAsiaTheme="minorHAnsi" w:hAnsi="Times New Roman" w:cs="Times New Roman"/>
-          <w:sz w:val="24"/>
-          <w:szCs w:val="24"/>
-          <w:lang w:eastAsia="en-US"/>
-        </w:rPr>
-        <w:t>___</w:t>
-      </w:r>
-      <w:r>
-        <w:rPr>
-          <w:rFonts w:ascii="Times New Roman" w:eastAsiaTheme="minorHAnsi" w:hAnsi="Times New Roman" w:cs="Times New Roman"/>
-          <w:sz w:val="24"/>
-          <w:szCs w:val="24"/>
-          <w:lang w:eastAsia="en-US"/>
-        </w:rPr>
-        <w:t>_____</w:t>
-      </w:r>
-      <w:r>
-        <w:rPr>
-          <w:rFonts w:ascii="Times New Roman" w:eastAsiaTheme="minorHAnsi" w:hAnsi="Times New Roman" w:cs="Times New Roman"/>
-          <w:sz w:val="24"/>
-          <w:szCs w:val="24"/>
-          <w:lang w:eastAsia="en-US"/>
-        </w:rPr>
-        <w:t xml:space="preserve"> </w:t>
-      </w:r>
-      <w:r>
-        <w:rPr>
-          <w:rFonts w:ascii="Times New Roman" w:eastAsiaTheme="minorHAnsi" w:hAnsi="Times New Roman" w:cs="Times New Roman"/>
-          <w:sz w:val="24"/>
-          <w:szCs w:val="24"/>
-          <w:lang w:eastAsia="en-US"/>
-        </w:rPr>
-        <w:t>3</w:t>
-      </w:r>
     </w:p>
     <w:p>
       <w:pPr>
@@ -816,6 +715,33 @@
           <w:lang w:eastAsia="en-US"/>
         </w:rPr>
       </w:pPr>
+      <w:r>
+        <w:rPr>
+          <w:rFonts w:ascii="Times New Roman" w:eastAsiaTheme="minorHAnsi" w:hAnsi="Times New Roman" w:cs="Times New Roman"/>
+          <w:sz w:val="24"/>
+          <w:szCs w:val="24"/>
+          <w:lang w:eastAsia="en-US"/>
+        </w:rPr>
+        <w:t>• l'indicazione della piattaforma software usata per lo sviluppo ed il testing del sistema</w:t>
+      </w:r>
+      <w:r>
+        <w:rPr>
+          <w:rFonts w:ascii="Times New Roman" w:eastAsiaTheme="minorHAnsi" w:hAnsi="Times New Roman" w:cs="Times New Roman"/>
+          <w:sz w:val="36"/>
+          <w:szCs w:val="36"/>
+          <w:lang w:eastAsia="en-US"/>
+        </w:rPr>
+        <w:t xml:space="preserve"> </w:t>
+      </w:r>
+      <w:r>
+        <w:rPr>
+          <w:rFonts w:ascii="Times New Roman" w:eastAsiaTheme="minorHAnsi" w:hAnsi="Times New Roman" w:cs="Times New Roman"/>
+          <w:sz w:val="24"/>
+          <w:szCs w:val="24"/>
+          <w:lang w:eastAsia="en-US"/>
+        </w:rPr>
+        <w:t>________ 3</w:t>
+      </w:r>
     </w:p>
     <w:p>
       <w:pPr>
@@ -830,6 +756,20 @@
           <w:lang w:eastAsia="en-US"/>
         </w:rPr>
       </w:pPr>
+    </w:p>
+    <w:p>
+      <w:pPr>
+        <w:autoSpaceDE w:val="0"/>
+        <w:autoSpaceDN w:val="0"/>
+        <w:adjustRightInd w:val="0"/>
+        <w:spacing w:after="0" w:line="240" w:lineRule="auto"/>
+        <w:rPr>
+          <w:rFonts w:ascii="Times New Roman" w:eastAsiaTheme="minorHAnsi" w:hAnsi="Times New Roman" w:cs="Times New Roman"/>
+          <w:sz w:val="24"/>
+          <w:szCs w:val="24"/>
+          <w:lang w:eastAsia="en-US"/>
+        </w:rPr>
+      </w:pPr>
       <w:r>
         <w:rPr>
           <w:rFonts w:ascii="Times New Roman" w:eastAsiaTheme="minorHAnsi" w:hAnsi="Times New Roman" w:cs="Times New Roman"/>
@@ -873,25 +813,7 @@
           <w:szCs w:val="24"/>
           <w:lang w:eastAsia="en-US"/>
         </w:rPr>
-        <w:t>_____</w:t>
-      </w:r>
-      <w:r>
-        <w:rPr>
-          <w:rFonts w:ascii="Times New Roman" w:eastAsiaTheme="minorHAnsi" w:hAnsi="Times New Roman" w:cs="Times New Roman"/>
-          <w:sz w:val="24"/>
-          <w:szCs w:val="24"/>
-          <w:lang w:eastAsia="en-US"/>
-        </w:rPr>
-        <w:t xml:space="preserve">__________________________________________________ </w:t>
-      </w:r>
-      <w:r>
-        <w:rPr>
-          <w:rFonts w:ascii="Times New Roman" w:eastAsiaTheme="minorHAnsi" w:hAnsi="Times New Roman" w:cs="Times New Roman"/>
-          <w:sz w:val="24"/>
-          <w:szCs w:val="24"/>
-          <w:lang w:eastAsia="en-US"/>
-        </w:rPr>
-        <w:t>3</w:t>
+        <w:t>_______________________________________________________ 3</w:t>
       </w:r>
     </w:p>
     <w:p>
@@ -1285,6 +1207,15 @@
           <w:szCs w:val="24"/>
           <w:lang w:eastAsia="en-US"/>
         </w:rPr>
+        <w:t>_______</w:t>
+      </w:r>
+      <w:r>
+        <w:rPr>
+          <w:rFonts w:ascii="Times New Roman" w:eastAsiaTheme="minorHAnsi" w:hAnsi="Times New Roman" w:cs="Times New Roman"/>
+          <w:sz w:val="24"/>
+          <w:szCs w:val="24"/>
+          <w:lang w:eastAsia="en-US"/>
+        </w:rPr>
         <w:t>___</w:t>
       </w:r>
       <w:r>
@@ -1294,52 +1225,7 @@
           <w:szCs w:val="24"/>
           <w:lang w:eastAsia="en-US"/>
         </w:rPr>
-        <w:t>____</w:t>
-      </w:r>
-      <w:r>
-        <w:rPr>
-          <w:rFonts w:ascii="Times New Roman" w:eastAsiaTheme="minorHAnsi" w:hAnsi="Times New Roman" w:cs="Times New Roman"/>
-          <w:sz w:val="24"/>
-          <w:szCs w:val="24"/>
-          <w:lang w:eastAsia="en-US"/>
-        </w:rPr>
-        <w:t>___</w:t>
-      </w:r>
-      <w:r>
-        <w:rPr>
-          <w:rFonts w:ascii="Times New Roman" w:eastAsiaTheme="minorHAnsi" w:hAnsi="Times New Roman" w:cs="Times New Roman"/>
-          <w:sz w:val="24"/>
-          <w:szCs w:val="24"/>
-          <w:lang w:eastAsia="en-US"/>
-        </w:rPr>
-        <w:t>_______</w:t>
-      </w:r>
-      <w:r>
-        <w:rPr>
-          <w:rFonts w:ascii="Times New Roman" w:eastAsiaTheme="minorHAnsi" w:hAnsi="Times New Roman" w:cs="Times New Roman"/>
-          <w:sz w:val="24"/>
-          <w:szCs w:val="24"/>
-          <w:lang w:eastAsia="en-US"/>
-        </w:rPr>
-        <w:t>__</w:t>
-      </w:r>
-      <w:r>
-        <w:rPr>
-          <w:rFonts w:ascii="Times New Roman" w:eastAsiaTheme="minorHAnsi" w:hAnsi="Times New Roman" w:cs="Times New Roman"/>
-          <w:sz w:val="24"/>
-          <w:szCs w:val="24"/>
-          <w:lang w:eastAsia="en-US"/>
-        </w:rPr>
-        <w:t xml:space="preserve"> </w:t>
-      </w:r>
-      <w:r>
-        <w:rPr>
-          <w:rFonts w:ascii="Times New Roman" w:eastAsiaTheme="minorHAnsi" w:hAnsi="Times New Roman" w:cs="Times New Roman"/>
-          <w:sz w:val="24"/>
-          <w:szCs w:val="24"/>
-          <w:lang w:eastAsia="en-US"/>
-        </w:rPr>
-        <w:t>3</w:t>
+        <w:t>_________ 3</w:t>
       </w:r>
     </w:p>
     <w:p/>
@@ -1356,10 +1242,7 @@
     <w:p/>
     <w:p/>
     <w:p/>
-    <w:p>
-      <w:bookmarkStart w:id="0" w:name="_GoBack"/>
-      <w:bookmarkEnd w:id="0"/>
-    </w:p>
+    <w:p/>
     <w:p>
       <w:pPr>
         <w:rPr>
@@ -2631,53 +2514,124 @@
       <w:pPr>
         <w:rPr>
           <w:rFonts w:ascii="Times New Roman" w:hAnsi="Times New Roman" w:cs="Times New Roman"/>
-          <w:sz w:val="24"/>
-          <w:szCs w:val="24"/>
-        </w:rPr>
-      </w:pPr>
-      <w:r>
-        <w:rPr>
-          <w:rFonts w:ascii="Times New Roman" w:hAnsi="Times New Roman" w:cs="Times New Roman"/>
-          <w:sz w:val="24"/>
-          <w:szCs w:val="24"/>
+          <w:b/>
+          <w:bCs/>
+          <w:sz w:val="28"/>
+          <w:szCs w:val="28"/>
+        </w:rPr>
+      </w:pPr>
+      <w:r>
+        <w:rPr>
+          <w:rFonts w:ascii="Times New Roman" w:eastAsiaTheme="minorHAnsi" w:hAnsi="Times New Roman" w:cs="Times New Roman"/>
+          <w:b/>
+          <w:bCs/>
+          <w:sz w:val="28"/>
+          <w:szCs w:val="28"/>
+          <w:lang w:eastAsia="en-US"/>
         </w:rPr>
         <w:lastRenderedPageBreak/>
-        <w:t xml:space="preserve">Riguardo l'implementazione del server abbiamo deciso di attuare una soluzione ibrida a processi e </w:t>
+        <w:t>Descrizione dell'architettura del sistema e delle scelte progettuali effettuate</w:t>
+      </w:r>
+    </w:p>
+    <w:p>
+      <w:pPr>
+        <w:rPr>
+          <w:rFonts w:ascii="Times New Roman" w:hAnsi="Times New Roman" w:cs="Times New Roman"/>
+          <w:sz w:val="16"/>
+          <w:szCs w:val="16"/>
+        </w:rPr>
+      </w:pPr>
+    </w:p>
+    <w:p>
+      <w:pPr>
+        <w:rPr>
+          <w:rFonts w:ascii="Times New Roman" w:hAnsi="Times New Roman" w:cs="Times New Roman"/>
+          <w:b/>
+          <w:bCs/>
+          <w:sz w:val="28"/>
+          <w:szCs w:val="28"/>
+        </w:rPr>
+      </w:pPr>
+      <w:r>
+        <w:rPr>
+          <w:rFonts w:ascii="Times New Roman" w:hAnsi="Times New Roman" w:cs="Times New Roman"/>
+          <w:b/>
+          <w:bCs/>
+          <w:sz w:val="28"/>
+          <w:szCs w:val="28"/>
+        </w:rPr>
+        <w:t>Server ibrido</w:t>
+      </w:r>
+      <w:r>
+        <w:rPr>
+          <w:rFonts w:ascii="Times New Roman" w:hAnsi="Times New Roman" w:cs="Times New Roman"/>
+          <w:b/>
+          <w:bCs/>
+          <w:sz w:val="28"/>
+          <w:szCs w:val="28"/>
+        </w:rPr>
+        <w:t xml:space="preserve"> basata su processi e </w:t>
       </w:r>
       <w:proofErr w:type="spellStart"/>
       <w:r>
         <w:rPr>
           <w:rFonts w:ascii="Times New Roman" w:hAnsi="Times New Roman" w:cs="Times New Roman"/>
-          <w:sz w:val="24"/>
-          <w:szCs w:val="24"/>
+          <w:b/>
+          <w:bCs/>
+          <w:sz w:val="28"/>
+          <w:szCs w:val="28"/>
         </w:rPr>
         <w:t>thread</w:t>
       </w:r>
       <w:proofErr w:type="spellEnd"/>
-      <w:r>
-        <w:rPr>
-          <w:rFonts w:ascii="Times New Roman" w:hAnsi="Times New Roman" w:cs="Times New Roman"/>
-          <w:sz w:val="24"/>
-          <w:szCs w:val="24"/>
-        </w:rPr>
-        <w:t>, così da poter sfruttare i vantaggi di ognuna delle due tecnologie.</w:t>
-      </w:r>
-    </w:p>
-    <w:p>
-      <w:pPr>
-        <w:rPr>
-          <w:rFonts w:ascii="Times New Roman" w:hAnsi="Times New Roman" w:cs="Times New Roman"/>
-          <w:sz w:val="24"/>
-          <w:szCs w:val="24"/>
-        </w:rPr>
-      </w:pPr>
-      <w:r>
-        <w:rPr>
-          <w:rFonts w:ascii="Times New Roman" w:hAnsi="Times New Roman" w:cs="Times New Roman"/>
-          <w:sz w:val="24"/>
-          <w:szCs w:val="24"/>
-        </w:rPr>
-        <w:t xml:space="preserve">Per rendere il nostro server più robusto abbiamo utilizzato i processi, così che se un determinato processo fosse andato giù gli altri avrebbero potuto continuare a funzionare senza problemi. In particolare, il nostro server utilizza il </w:t>
+    </w:p>
+    <w:p>
+      <w:pPr>
+        <w:rPr>
+          <w:rFonts w:ascii="Times New Roman" w:hAnsi="Times New Roman" w:cs="Times New Roman"/>
+          <w:sz w:val="24"/>
+          <w:szCs w:val="24"/>
+        </w:rPr>
+      </w:pPr>
+      <w:r>
+        <w:rPr>
+          <w:rFonts w:ascii="Times New Roman" w:hAnsi="Times New Roman" w:cs="Times New Roman"/>
+          <w:sz w:val="24"/>
+          <w:szCs w:val="24"/>
+        </w:rPr>
+        <w:t xml:space="preserve">Riguardo l'implementazione del server abbiamo deciso di attuare una soluzione ibrida </w:t>
+      </w:r>
+      <w:r>
+        <w:rPr>
+          <w:rFonts w:ascii="Times New Roman" w:hAnsi="Times New Roman" w:cs="Times New Roman"/>
+          <w:sz w:val="24"/>
+          <w:szCs w:val="24"/>
+        </w:rPr>
+        <w:t>basata sia sui</w:t>
+      </w:r>
+      <w:r>
+        <w:rPr>
+          <w:rFonts w:ascii="Times New Roman" w:hAnsi="Times New Roman" w:cs="Times New Roman"/>
+          <w:sz w:val="24"/>
+          <w:szCs w:val="24"/>
+        </w:rPr>
+        <w:t xml:space="preserve"> processi </w:t>
+      </w:r>
+      <w:r>
+        <w:rPr>
+          <w:rFonts w:ascii="Times New Roman" w:hAnsi="Times New Roman" w:cs="Times New Roman"/>
+          <w:sz w:val="24"/>
+          <w:szCs w:val="24"/>
+        </w:rPr>
+        <w:t>che sui</w:t>
+      </w:r>
+      <w:r>
+        <w:rPr>
+          <w:rFonts w:ascii="Times New Roman" w:hAnsi="Times New Roman" w:cs="Times New Roman"/>
+          <w:sz w:val="24"/>
+          <w:szCs w:val="24"/>
+        </w:rPr>
+        <w:t xml:space="preserve"> </w:t>
       </w:r>
       <w:proofErr w:type="spellStart"/>
       <w:r>
@@ -2686,6 +2640,178 @@
           <w:sz w:val="24"/>
           <w:szCs w:val="24"/>
         </w:rPr>
+        <w:t>thread</w:t>
+      </w:r>
+      <w:proofErr w:type="spellEnd"/>
+      <w:r>
+        <w:rPr>
+          <w:rFonts w:ascii="Times New Roman" w:hAnsi="Times New Roman" w:cs="Times New Roman"/>
+          <w:sz w:val="24"/>
+          <w:szCs w:val="24"/>
+        </w:rPr>
+        <w:t xml:space="preserve">, così da sfruttare i vantaggi di </w:t>
+      </w:r>
+      <w:r>
+        <w:rPr>
+          <w:rFonts w:ascii="Times New Roman" w:hAnsi="Times New Roman" w:cs="Times New Roman"/>
+          <w:sz w:val="24"/>
+          <w:szCs w:val="24"/>
+        </w:rPr>
+        <w:t>entrambe</w:t>
+      </w:r>
+      <w:r>
+        <w:rPr>
+          <w:rFonts w:ascii="Times New Roman" w:hAnsi="Times New Roman" w:cs="Times New Roman"/>
+          <w:sz w:val="24"/>
+          <w:szCs w:val="24"/>
+        </w:rPr>
+        <w:t xml:space="preserve"> </w:t>
+      </w:r>
+      <w:r>
+        <w:rPr>
+          <w:rFonts w:ascii="Times New Roman" w:hAnsi="Times New Roman" w:cs="Times New Roman"/>
+          <w:sz w:val="24"/>
+          <w:szCs w:val="24"/>
+        </w:rPr>
+        <w:t>le</w:t>
+      </w:r>
+      <w:r>
+        <w:rPr>
+          <w:rFonts w:ascii="Times New Roman" w:hAnsi="Times New Roman" w:cs="Times New Roman"/>
+          <w:sz w:val="24"/>
+          <w:szCs w:val="24"/>
+        </w:rPr>
+        <w:t xml:space="preserve"> tecnologie.</w:t>
+      </w:r>
+    </w:p>
+    <w:p>
+      <w:pPr>
+        <w:rPr>
+          <w:rFonts w:ascii="Times New Roman" w:hAnsi="Times New Roman" w:cs="Times New Roman"/>
+          <w:sz w:val="24"/>
+          <w:szCs w:val="24"/>
+        </w:rPr>
+      </w:pPr>
+      <w:r>
+        <w:rPr>
+          <w:rFonts w:ascii="Times New Roman" w:hAnsi="Times New Roman" w:cs="Times New Roman"/>
+          <w:sz w:val="24"/>
+          <w:szCs w:val="24"/>
+        </w:rPr>
+        <w:t>L’utilizzo di</w:t>
+      </w:r>
+      <w:r>
+        <w:rPr>
+          <w:rFonts w:ascii="Times New Roman" w:hAnsi="Times New Roman" w:cs="Times New Roman"/>
+          <w:sz w:val="24"/>
+          <w:szCs w:val="24"/>
+        </w:rPr>
+        <w:t xml:space="preserve"> processi</w:t>
+      </w:r>
+      <w:r>
+        <w:rPr>
+          <w:rFonts w:ascii="Times New Roman" w:hAnsi="Times New Roman" w:cs="Times New Roman"/>
+          <w:sz w:val="24"/>
+          <w:szCs w:val="24"/>
+        </w:rPr>
+        <w:t xml:space="preserve"> ha reso</w:t>
+      </w:r>
+      <w:r>
+        <w:rPr>
+          <w:rFonts w:ascii="Times New Roman" w:hAnsi="Times New Roman" w:cs="Times New Roman"/>
+          <w:sz w:val="24"/>
+          <w:szCs w:val="24"/>
+        </w:rPr>
+        <w:t xml:space="preserve"> il server più robusto</w:t>
+      </w:r>
+      <w:r>
+        <w:rPr>
+          <w:rFonts w:ascii="Times New Roman" w:hAnsi="Times New Roman" w:cs="Times New Roman"/>
+          <w:sz w:val="24"/>
+          <w:szCs w:val="24"/>
+        </w:rPr>
+        <w:t>,</w:t>
+      </w:r>
+      <w:r>
+        <w:rPr>
+          <w:rFonts w:ascii="Times New Roman" w:hAnsi="Times New Roman" w:cs="Times New Roman"/>
+          <w:sz w:val="24"/>
+          <w:szCs w:val="24"/>
+        </w:rPr>
+        <w:t xml:space="preserve"> in quanto un eventuale crash in un </w:t>
+      </w:r>
+      <w:r>
+        <w:rPr>
+          <w:rFonts w:ascii="Times New Roman" w:hAnsi="Times New Roman" w:cs="Times New Roman"/>
+          <w:sz w:val="24"/>
+          <w:szCs w:val="24"/>
+        </w:rPr>
+        <w:t xml:space="preserve">determinato processo </w:t>
+      </w:r>
+      <w:r>
+        <w:rPr>
+          <w:rFonts w:ascii="Times New Roman" w:hAnsi="Times New Roman" w:cs="Times New Roman"/>
+          <w:sz w:val="24"/>
+          <w:szCs w:val="24"/>
+        </w:rPr>
+        <w:t>non comporterebbe danni per gli altri che</w:t>
+      </w:r>
+      <w:r>
+        <w:rPr>
+          <w:rFonts w:ascii="Times New Roman" w:hAnsi="Times New Roman" w:cs="Times New Roman"/>
+          <w:sz w:val="24"/>
+          <w:szCs w:val="24"/>
+        </w:rPr>
+        <w:t xml:space="preserve"> pot</w:t>
+      </w:r>
+      <w:r>
+        <w:rPr>
+          <w:rFonts w:ascii="Times New Roman" w:hAnsi="Times New Roman" w:cs="Times New Roman"/>
+          <w:sz w:val="24"/>
+          <w:szCs w:val="24"/>
+        </w:rPr>
+        <w:t>rebbero</w:t>
+      </w:r>
+      <w:r>
+        <w:rPr>
+          <w:rFonts w:ascii="Times New Roman" w:hAnsi="Times New Roman" w:cs="Times New Roman"/>
+          <w:sz w:val="24"/>
+          <w:szCs w:val="24"/>
+        </w:rPr>
+        <w:t xml:space="preserve"> continuare a funzionare senza problemi.</w:t>
+      </w:r>
+    </w:p>
+    <w:p>
+      <w:pPr>
+        <w:rPr>
+          <w:rFonts w:ascii="Times New Roman" w:hAnsi="Times New Roman" w:cs="Times New Roman"/>
+          <w:sz w:val="24"/>
+          <w:szCs w:val="24"/>
+        </w:rPr>
+      </w:pPr>
+      <w:r>
+        <w:rPr>
+          <w:rFonts w:ascii="Times New Roman" w:hAnsi="Times New Roman" w:cs="Times New Roman"/>
+          <w:sz w:val="24"/>
+          <w:szCs w:val="24"/>
+        </w:rPr>
+        <w:t>Per alleggerire il carico di lavoro che il server avrebbe dovuto eseguire nel gestire una nuova richiesta di connessione abbiamo implementato</w:t>
+      </w:r>
+      <w:r>
+        <w:rPr>
+          <w:rFonts w:ascii="Times New Roman" w:hAnsi="Times New Roman" w:cs="Times New Roman"/>
+          <w:sz w:val="24"/>
+          <w:szCs w:val="24"/>
+        </w:rPr>
+        <w:t xml:space="preserve"> il </w:t>
+      </w:r>
+      <w:proofErr w:type="spellStart"/>
+      <w:r>
+        <w:rPr>
+          <w:rFonts w:ascii="Times New Roman" w:hAnsi="Times New Roman" w:cs="Times New Roman"/>
+          <w:sz w:val="24"/>
+          <w:szCs w:val="24"/>
+        </w:rPr>
         <w:t>pre-forking</w:t>
       </w:r>
       <w:proofErr w:type="spellEnd"/>
@@ -2695,96 +2821,47 @@
           <w:sz w:val="24"/>
           <w:szCs w:val="24"/>
         </w:rPr>
-        <w:t xml:space="preserve">, istanziando un numero fisso di processi all'avvio, in modo da non doversene occupare nel momento in cui arriva una nuova richiesta </w:t>
-      </w:r>
-      <w:proofErr w:type="spellStart"/>
-      <w:r>
-        <w:rPr>
-          <w:rFonts w:ascii="Times New Roman" w:hAnsi="Times New Roman" w:cs="Times New Roman"/>
-          <w:sz w:val="24"/>
-          <w:szCs w:val="24"/>
-        </w:rPr>
-        <w:t>ci</w:t>
-      </w:r>
-      <w:proofErr w:type="spellEnd"/>
-      <w:r>
-        <w:rPr>
-          <w:rFonts w:ascii="Times New Roman" w:hAnsi="Times New Roman" w:cs="Times New Roman"/>
-          <w:sz w:val="24"/>
-          <w:szCs w:val="24"/>
-        </w:rPr>
-        <w:t xml:space="preserve"> connessione, cosa che avrebbe altrimenti rallentato il </w:t>
-      </w:r>
-      <w:proofErr w:type="spellStart"/>
-      <w:r>
-        <w:rPr>
-          <w:rFonts w:ascii="Times New Roman" w:hAnsi="Times New Roman" w:cs="Times New Roman"/>
-          <w:sz w:val="24"/>
-          <w:szCs w:val="24"/>
-        </w:rPr>
-        <w:t>three</w:t>
-      </w:r>
-      <w:proofErr w:type="spellEnd"/>
-      <w:r>
-        <w:rPr>
-          <w:rFonts w:ascii="Times New Roman" w:hAnsi="Times New Roman" w:cs="Times New Roman"/>
-          <w:sz w:val="24"/>
-          <w:szCs w:val="24"/>
-        </w:rPr>
-        <w:t xml:space="preserve">-way </w:t>
-      </w:r>
-      <w:proofErr w:type="spellStart"/>
-      <w:r>
-        <w:rPr>
-          <w:rFonts w:ascii="Times New Roman" w:hAnsi="Times New Roman" w:cs="Times New Roman"/>
-          <w:sz w:val="24"/>
-          <w:szCs w:val="24"/>
-        </w:rPr>
-        <w:t>handshake</w:t>
-      </w:r>
-      <w:proofErr w:type="spellEnd"/>
-      <w:r>
-        <w:rPr>
-          <w:rFonts w:ascii="Times New Roman" w:hAnsi="Times New Roman" w:cs="Times New Roman"/>
-          <w:sz w:val="24"/>
-          <w:szCs w:val="24"/>
-        </w:rPr>
-        <w:t xml:space="preserve"> iniziale.</w:t>
-      </w:r>
-    </w:p>
-    <w:p>
-      <w:pPr>
-        <w:rPr>
-          <w:rFonts w:ascii="Times New Roman" w:hAnsi="Times New Roman" w:cs="Times New Roman"/>
-          <w:sz w:val="24"/>
-          <w:szCs w:val="24"/>
-        </w:rPr>
-      </w:pPr>
-      <w:r>
-        <w:rPr>
-          <w:rFonts w:ascii="Times New Roman" w:hAnsi="Times New Roman" w:cs="Times New Roman"/>
-          <w:sz w:val="24"/>
-          <w:szCs w:val="24"/>
-        </w:rPr>
-        <w:t xml:space="preserve">Per indirizzare ogni richiesta verso un diverso processo è stata creata nel processo padre una </w:t>
-      </w:r>
-      <w:proofErr w:type="spellStart"/>
-      <w:r>
-        <w:rPr>
-          <w:rFonts w:ascii="Times New Roman" w:hAnsi="Times New Roman" w:cs="Times New Roman"/>
-          <w:sz w:val="24"/>
-          <w:szCs w:val="24"/>
-        </w:rPr>
-        <w:t>socket</w:t>
-      </w:r>
-      <w:proofErr w:type="spellEnd"/>
-      <w:r>
-        <w:rPr>
-          <w:rFonts w:ascii="Times New Roman" w:hAnsi="Times New Roman" w:cs="Times New Roman"/>
-          <w:sz w:val="24"/>
-          <w:szCs w:val="24"/>
-        </w:rPr>
-        <w:t xml:space="preserve"> di ascolto principale il quale, grazie alla funzione </w:t>
+        <w:t>, istanziando un numero fisso di processi all'avvio</w:t>
+      </w:r>
+      <w:r>
+        <w:rPr>
+          <w:rFonts w:ascii="Times New Roman" w:hAnsi="Times New Roman" w:cs="Times New Roman"/>
+          <w:sz w:val="24"/>
+          <w:szCs w:val="24"/>
+        </w:rPr>
+        <w:t>. I</w:t>
+      </w:r>
+      <w:r>
+        <w:rPr>
+          <w:rFonts w:ascii="Times New Roman" w:hAnsi="Times New Roman" w:cs="Times New Roman"/>
+          <w:sz w:val="24"/>
+          <w:szCs w:val="24"/>
+        </w:rPr>
+        <w:t xml:space="preserve">n </w:t>
+      </w:r>
+      <w:r>
+        <w:rPr>
+          <w:rFonts w:ascii="Times New Roman" w:hAnsi="Times New Roman" w:cs="Times New Roman"/>
+          <w:sz w:val="24"/>
+          <w:szCs w:val="24"/>
+        </w:rPr>
+        <w:t xml:space="preserve">questo </w:t>
+      </w:r>
+      <w:r>
+        <w:rPr>
+          <w:rFonts w:ascii="Times New Roman" w:hAnsi="Times New Roman" w:cs="Times New Roman"/>
+          <w:sz w:val="24"/>
+          <w:szCs w:val="24"/>
+        </w:rPr>
+        <w:t>modo</w:t>
+      </w:r>
+      <w:r>
+        <w:rPr>
+          <w:rFonts w:ascii="Times New Roman" w:hAnsi="Times New Roman" w:cs="Times New Roman"/>
+          <w:sz w:val="24"/>
+          <w:szCs w:val="24"/>
+        </w:rPr>
+        <w:t xml:space="preserve"> siamo riusciti a limitare l’overhead dovuto alla chiamata della funzione </w:t>
       </w:r>
       <w:proofErr w:type="spellStart"/>
       <w:proofErr w:type="gramStart"/>
@@ -2794,6 +2871,193 @@
           <w:sz w:val="24"/>
           <w:szCs w:val="24"/>
         </w:rPr>
+        <w:t>fork</w:t>
+      </w:r>
+      <w:proofErr w:type="spellEnd"/>
+      <w:r>
+        <w:rPr>
+          <w:rFonts w:ascii="Times New Roman" w:hAnsi="Times New Roman" w:cs="Times New Roman"/>
+          <w:sz w:val="24"/>
+          <w:szCs w:val="24"/>
+        </w:rPr>
+        <w:t>(</w:t>
+      </w:r>
+      <w:proofErr w:type="gramEnd"/>
+      <w:r>
+        <w:rPr>
+          <w:rFonts w:ascii="Times New Roman" w:hAnsi="Times New Roman" w:cs="Times New Roman"/>
+          <w:sz w:val="24"/>
+          <w:szCs w:val="24"/>
+        </w:rPr>
+        <w:t>)</w:t>
+      </w:r>
+      <w:r>
+        <w:rPr>
+          <w:rFonts w:ascii="Times New Roman" w:hAnsi="Times New Roman" w:cs="Times New Roman"/>
+          <w:sz w:val="24"/>
+          <w:szCs w:val="24"/>
+        </w:rPr>
+        <w:t xml:space="preserve">, cosa che avrebbe altrimenti rallentato il </w:t>
+      </w:r>
+      <w:proofErr w:type="spellStart"/>
+      <w:r>
+        <w:rPr>
+          <w:rFonts w:ascii="Times New Roman" w:hAnsi="Times New Roman" w:cs="Times New Roman"/>
+          <w:sz w:val="24"/>
+          <w:szCs w:val="24"/>
+        </w:rPr>
+        <w:t>three</w:t>
+      </w:r>
+      <w:proofErr w:type="spellEnd"/>
+      <w:r>
+        <w:rPr>
+          <w:rFonts w:ascii="Times New Roman" w:hAnsi="Times New Roman" w:cs="Times New Roman"/>
+          <w:sz w:val="24"/>
+          <w:szCs w:val="24"/>
+        </w:rPr>
+        <w:t xml:space="preserve">-way </w:t>
+      </w:r>
+      <w:proofErr w:type="spellStart"/>
+      <w:r>
+        <w:rPr>
+          <w:rFonts w:ascii="Times New Roman" w:hAnsi="Times New Roman" w:cs="Times New Roman"/>
+          <w:sz w:val="24"/>
+          <w:szCs w:val="24"/>
+        </w:rPr>
+        <w:t>handshake</w:t>
+      </w:r>
+      <w:proofErr w:type="spellEnd"/>
+      <w:r>
+        <w:rPr>
+          <w:rFonts w:ascii="Times New Roman" w:hAnsi="Times New Roman" w:cs="Times New Roman"/>
+          <w:sz w:val="24"/>
+          <w:szCs w:val="24"/>
+        </w:rPr>
+        <w:t xml:space="preserve"> iniziale.</w:t>
+      </w:r>
+    </w:p>
+    <w:p>
+      <w:pPr>
+        <w:rPr>
+          <w:rFonts w:ascii="Times New Roman" w:hAnsi="Times New Roman" w:cs="Times New Roman"/>
+          <w:sz w:val="24"/>
+          <w:szCs w:val="24"/>
+        </w:rPr>
+      </w:pPr>
+      <w:r>
+        <w:rPr>
+          <w:rFonts w:ascii="Times New Roman" w:hAnsi="Times New Roman" w:cs="Times New Roman"/>
+          <w:sz w:val="24"/>
+          <w:szCs w:val="24"/>
+        </w:rPr>
+        <w:t xml:space="preserve">Per </w:t>
+      </w:r>
+      <w:r>
+        <w:rPr>
+          <w:rFonts w:ascii="Times New Roman" w:hAnsi="Times New Roman" w:cs="Times New Roman"/>
+          <w:sz w:val="24"/>
+          <w:szCs w:val="24"/>
+        </w:rPr>
+        <w:t>far sì che</w:t>
+      </w:r>
+      <w:r>
+        <w:rPr>
+          <w:rFonts w:ascii="Times New Roman" w:hAnsi="Times New Roman" w:cs="Times New Roman"/>
+          <w:sz w:val="24"/>
+          <w:szCs w:val="24"/>
+        </w:rPr>
+        <w:t xml:space="preserve"> ogni richiesta </w:t>
+      </w:r>
+      <w:r>
+        <w:rPr>
+          <w:rFonts w:ascii="Times New Roman" w:hAnsi="Times New Roman" w:cs="Times New Roman"/>
+          <w:sz w:val="24"/>
+          <w:szCs w:val="24"/>
+        </w:rPr>
+        <w:t>venga gestita da</w:t>
+      </w:r>
+      <w:r>
+        <w:rPr>
+          <w:rFonts w:ascii="Times New Roman" w:hAnsi="Times New Roman" w:cs="Times New Roman"/>
+          <w:sz w:val="24"/>
+          <w:szCs w:val="24"/>
+        </w:rPr>
+        <w:t xml:space="preserve"> un diverso processo è stata creata nel processo padre una </w:t>
+      </w:r>
+      <w:proofErr w:type="spellStart"/>
+      <w:r>
+        <w:rPr>
+          <w:rFonts w:ascii="Times New Roman" w:hAnsi="Times New Roman" w:cs="Times New Roman"/>
+          <w:sz w:val="24"/>
+          <w:szCs w:val="24"/>
+        </w:rPr>
+        <w:t>socket</w:t>
+      </w:r>
+      <w:proofErr w:type="spellEnd"/>
+      <w:r>
+        <w:rPr>
+          <w:rFonts w:ascii="Times New Roman" w:hAnsi="Times New Roman" w:cs="Times New Roman"/>
+          <w:sz w:val="24"/>
+          <w:szCs w:val="24"/>
+        </w:rPr>
+        <w:t xml:space="preserve"> di ascolto principale</w:t>
+      </w:r>
+      <w:r>
+        <w:rPr>
+          <w:rFonts w:ascii="Times New Roman" w:hAnsi="Times New Roman" w:cs="Times New Roman"/>
+          <w:sz w:val="24"/>
+          <w:szCs w:val="24"/>
+        </w:rPr>
+        <w:t xml:space="preserve">. </w:t>
+      </w:r>
+      <w:r>
+        <w:rPr>
+          <w:rFonts w:ascii="Times New Roman" w:hAnsi="Times New Roman" w:cs="Times New Roman"/>
+          <w:sz w:val="24"/>
+          <w:szCs w:val="24"/>
+        </w:rPr>
+        <w:t xml:space="preserve"> </w:t>
+      </w:r>
+      <w:r>
+        <w:rPr>
+          <w:rFonts w:ascii="Times New Roman" w:hAnsi="Times New Roman" w:cs="Times New Roman"/>
+          <w:sz w:val="24"/>
+          <w:szCs w:val="24"/>
+        </w:rPr>
+        <w:t>G</w:t>
+      </w:r>
+      <w:r>
+        <w:rPr>
+          <w:rFonts w:ascii="Times New Roman" w:hAnsi="Times New Roman" w:cs="Times New Roman"/>
+          <w:sz w:val="24"/>
+          <w:szCs w:val="24"/>
+        </w:rPr>
+        <w:t>razie all</w:t>
+      </w:r>
+      <w:r>
+        <w:rPr>
+          <w:rFonts w:ascii="Times New Roman" w:hAnsi="Times New Roman" w:cs="Times New Roman"/>
+          <w:sz w:val="24"/>
+          <w:szCs w:val="24"/>
+        </w:rPr>
+        <w:t>’utilizzo della</w:t>
+      </w:r>
+      <w:r>
+        <w:rPr>
+          <w:rFonts w:ascii="Times New Roman" w:hAnsi="Times New Roman" w:cs="Times New Roman"/>
+          <w:sz w:val="24"/>
+          <w:szCs w:val="24"/>
+        </w:rPr>
+        <w:t xml:space="preserve"> funzione </w:t>
+      </w:r>
+      <w:proofErr w:type="spellStart"/>
+      <w:proofErr w:type="gramStart"/>
+      <w:r>
+        <w:rPr>
+          <w:rFonts w:ascii="Times New Roman" w:hAnsi="Times New Roman" w:cs="Times New Roman"/>
+          <w:sz w:val="24"/>
+          <w:szCs w:val="24"/>
+        </w:rPr>
         <w:t>select</w:t>
       </w:r>
       <w:proofErr w:type="spellEnd"/>
@@ -2812,24 +3076,120 @@
           <w:sz w:val="24"/>
           <w:szCs w:val="24"/>
         </w:rPr>
-        <w:t>), si rende conto della nuova connessione e avvisa con un segnale un ben determinato processo figlio incaricato di gestirla.</w:t>
-      </w:r>
-    </w:p>
-    <w:p>
-      <w:pPr>
-        <w:rPr>
-          <w:rFonts w:ascii="Times New Roman" w:hAnsi="Times New Roman" w:cs="Times New Roman"/>
-          <w:sz w:val="24"/>
-          <w:szCs w:val="24"/>
-        </w:rPr>
-      </w:pPr>
-      <w:r>
-        <w:rPr>
-          <w:rFonts w:ascii="Times New Roman" w:hAnsi="Times New Roman" w:cs="Times New Roman"/>
-          <w:sz w:val="24"/>
-          <w:szCs w:val="24"/>
-        </w:rPr>
-        <w:t xml:space="preserve">A questo punto il processo figlio istanzia un nuovo </w:t>
+        <w:t xml:space="preserve">), </w:t>
+      </w:r>
+      <w:r>
+        <w:rPr>
+          <w:rFonts w:ascii="Times New Roman" w:hAnsi="Times New Roman" w:cs="Times New Roman"/>
+          <w:sz w:val="24"/>
+          <w:szCs w:val="24"/>
+        </w:rPr>
+        <w:t>il processo padre può accorgersi</w:t>
+      </w:r>
+      <w:r>
+        <w:rPr>
+          <w:rFonts w:ascii="Times New Roman" w:hAnsi="Times New Roman" w:cs="Times New Roman"/>
+          <w:sz w:val="24"/>
+          <w:szCs w:val="24"/>
+        </w:rPr>
+        <w:t xml:space="preserve"> d</w:t>
+      </w:r>
+      <w:r>
+        <w:rPr>
+          <w:rFonts w:ascii="Times New Roman" w:hAnsi="Times New Roman" w:cs="Times New Roman"/>
+          <w:sz w:val="24"/>
+          <w:szCs w:val="24"/>
+        </w:rPr>
+        <w:t xml:space="preserve">ell’arrivo di nuove </w:t>
+      </w:r>
+      <w:r>
+        <w:rPr>
+          <w:rFonts w:ascii="Times New Roman" w:hAnsi="Times New Roman" w:cs="Times New Roman"/>
+          <w:sz w:val="24"/>
+          <w:szCs w:val="24"/>
+        </w:rPr>
+        <w:t>connessione e avvisa</w:t>
+      </w:r>
+      <w:r>
+        <w:rPr>
+          <w:rFonts w:ascii="Times New Roman" w:hAnsi="Times New Roman" w:cs="Times New Roman"/>
+          <w:sz w:val="24"/>
+          <w:szCs w:val="24"/>
+        </w:rPr>
+        <w:t>re,</w:t>
+      </w:r>
+      <w:r>
+        <w:rPr>
+          <w:rFonts w:ascii="Times New Roman" w:hAnsi="Times New Roman" w:cs="Times New Roman"/>
+          <w:sz w:val="24"/>
+          <w:szCs w:val="24"/>
+        </w:rPr>
+        <w:t xml:space="preserve"> con un segnale</w:t>
+      </w:r>
+      <w:r>
+        <w:rPr>
+          <w:rFonts w:ascii="Times New Roman" w:hAnsi="Times New Roman" w:cs="Times New Roman"/>
+          <w:sz w:val="24"/>
+          <w:szCs w:val="24"/>
+        </w:rPr>
+        <w:t>,</w:t>
+      </w:r>
+      <w:r>
+        <w:rPr>
+          <w:rFonts w:ascii="Times New Roman" w:hAnsi="Times New Roman" w:cs="Times New Roman"/>
+          <w:sz w:val="24"/>
+          <w:szCs w:val="24"/>
+        </w:rPr>
+        <w:t xml:space="preserve"> un ben determinato processo figlio </w:t>
+      </w:r>
+      <w:r>
+        <w:rPr>
+          <w:rFonts w:ascii="Times New Roman" w:hAnsi="Times New Roman" w:cs="Times New Roman"/>
+          <w:sz w:val="24"/>
+          <w:szCs w:val="24"/>
+        </w:rPr>
+        <w:t xml:space="preserve">che sarà </w:t>
+      </w:r>
+      <w:r>
+        <w:rPr>
+          <w:rFonts w:ascii="Times New Roman" w:hAnsi="Times New Roman" w:cs="Times New Roman"/>
+          <w:sz w:val="24"/>
+          <w:szCs w:val="24"/>
+        </w:rPr>
+        <w:t>incaricato di gestirla.</w:t>
+      </w:r>
+    </w:p>
+    <w:p>
+      <w:pPr>
+        <w:rPr>
+          <w:rFonts w:ascii="Times New Roman" w:hAnsi="Times New Roman" w:cs="Times New Roman"/>
+          <w:sz w:val="24"/>
+          <w:szCs w:val="24"/>
+        </w:rPr>
+      </w:pPr>
+      <w:r>
+        <w:rPr>
+          <w:rFonts w:ascii="Times New Roman" w:hAnsi="Times New Roman" w:cs="Times New Roman"/>
+          <w:sz w:val="24"/>
+          <w:szCs w:val="24"/>
+        </w:rPr>
+        <w:t xml:space="preserve">A questo punto il processo figlio </w:t>
+      </w:r>
+      <w:r>
+        <w:rPr>
+          <w:rFonts w:ascii="Times New Roman" w:hAnsi="Times New Roman" w:cs="Times New Roman"/>
+          <w:sz w:val="24"/>
+          <w:szCs w:val="24"/>
+        </w:rPr>
+        <w:t>crea</w:t>
+      </w:r>
+      <w:r>
+        <w:rPr>
+          <w:rFonts w:ascii="Times New Roman" w:hAnsi="Times New Roman" w:cs="Times New Roman"/>
+          <w:sz w:val="24"/>
+          <w:szCs w:val="24"/>
+        </w:rPr>
+        <w:t xml:space="preserve"> un nuovo </w:t>
       </w:r>
       <w:proofErr w:type="spellStart"/>
       <w:r>
@@ -2847,7 +3207,47 @@
           <w:sz w:val="24"/>
           <w:szCs w:val="24"/>
         </w:rPr>
-        <w:t xml:space="preserve"> che si occupa di mantenere attiva la connessione con il client e di rispondere ai comandi che quest'ultimo invia. La scelta di far gestire le connessioni a </w:t>
+        <w:t xml:space="preserve"> incaricato</w:t>
+      </w:r>
+      <w:r>
+        <w:rPr>
+          <w:rFonts w:ascii="Times New Roman" w:hAnsi="Times New Roman" w:cs="Times New Roman"/>
+          <w:sz w:val="24"/>
+          <w:szCs w:val="24"/>
+        </w:rPr>
+        <w:t xml:space="preserve"> di mantenere attiva la connessione con il client e di rispondere ai comandi che quest'ultimo invia. </w:t>
+      </w:r>
+      <w:r>
+        <w:rPr>
+          <w:rFonts w:ascii="Times New Roman" w:hAnsi="Times New Roman" w:cs="Times New Roman"/>
+          <w:sz w:val="24"/>
+          <w:szCs w:val="24"/>
+        </w:rPr>
+        <w:t xml:space="preserve">Abbiamo </w:t>
+      </w:r>
+      <w:r>
+        <w:rPr>
+          <w:rFonts w:ascii="Times New Roman" w:hAnsi="Times New Roman" w:cs="Times New Roman"/>
+          <w:sz w:val="24"/>
+          <w:szCs w:val="24"/>
+        </w:rPr>
+        <w:t>scelt</w:t>
+      </w:r>
+      <w:r>
+        <w:rPr>
+          <w:rFonts w:ascii="Times New Roman" w:hAnsi="Times New Roman" w:cs="Times New Roman"/>
+          <w:sz w:val="24"/>
+          <w:szCs w:val="24"/>
+        </w:rPr>
+        <w:t>o</w:t>
+      </w:r>
+      <w:r>
+        <w:rPr>
+          <w:rFonts w:ascii="Times New Roman" w:hAnsi="Times New Roman" w:cs="Times New Roman"/>
+          <w:sz w:val="24"/>
+          <w:szCs w:val="24"/>
+        </w:rPr>
+        <w:t xml:space="preserve"> di far gestire le connessioni a </w:t>
       </w:r>
       <w:proofErr w:type="spellStart"/>
       <w:r>
@@ -2865,7 +3265,23 @@
           <w:sz w:val="24"/>
           <w:szCs w:val="24"/>
         </w:rPr>
-        <w:t xml:space="preserve"> piuttosto che a nuovi processi è giustificata dal fatto che creare un nuovo </w:t>
+        <w:t xml:space="preserve"> piuttosto che a nuovi processi </w:t>
+      </w:r>
+      <w:r>
+        <w:rPr>
+          <w:rFonts w:ascii="Times New Roman" w:hAnsi="Times New Roman" w:cs="Times New Roman"/>
+          <w:sz w:val="24"/>
+          <w:szCs w:val="24"/>
+        </w:rPr>
+        <w:t>in quanto</w:t>
+      </w:r>
+      <w:r>
+        <w:rPr>
+          <w:rFonts w:ascii="Times New Roman" w:hAnsi="Times New Roman" w:cs="Times New Roman"/>
+          <w:sz w:val="24"/>
+          <w:szCs w:val="24"/>
+        </w:rPr>
+        <w:t xml:space="preserve"> creare un nuovo </w:t>
       </w:r>
       <w:proofErr w:type="spellStart"/>
       <w:r>
@@ -2883,7 +3299,254 @@
           <w:sz w:val="24"/>
           <w:szCs w:val="24"/>
         </w:rPr>
-        <w:t xml:space="preserve"> è un’operazione meno dispendiosa.</w:t>
+        <w:t xml:space="preserve"> è un’operazione meno dispendiosa</w:t>
+      </w:r>
+      <w:r>
+        <w:rPr>
+          <w:rFonts w:ascii="Times New Roman" w:hAnsi="Times New Roman" w:cs="Times New Roman"/>
+          <w:sz w:val="24"/>
+          <w:szCs w:val="24"/>
+        </w:rPr>
+        <w:t xml:space="preserve"> per la </w:t>
+      </w:r>
+      <w:r>
+        <w:rPr>
+          <w:rFonts w:ascii="Times New Roman" w:hAnsi="Times New Roman" w:cs="Times New Roman"/>
+          <w:sz w:val="24"/>
+          <w:szCs w:val="24"/>
+        </w:rPr>
+        <w:t>CPU</w:t>
+      </w:r>
+      <w:r>
+        <w:rPr>
+          <w:rFonts w:ascii="Times New Roman" w:hAnsi="Times New Roman" w:cs="Times New Roman"/>
+          <w:sz w:val="24"/>
+          <w:szCs w:val="24"/>
+        </w:rPr>
+        <w:t xml:space="preserve"> del computer sul quale </w:t>
+      </w:r>
+      <w:r>
+        <w:rPr>
+          <w:rFonts w:ascii="Times New Roman" w:hAnsi="Times New Roman" w:cs="Times New Roman"/>
+          <w:sz w:val="24"/>
+          <w:szCs w:val="24"/>
+        </w:rPr>
+        <w:t>è in esecuzione</w:t>
+      </w:r>
+      <w:r>
+        <w:rPr>
+          <w:rFonts w:ascii="Times New Roman" w:hAnsi="Times New Roman" w:cs="Times New Roman"/>
+          <w:sz w:val="24"/>
+          <w:szCs w:val="24"/>
+        </w:rPr>
+        <w:t xml:space="preserve"> il server ed</w:t>
+      </w:r>
+      <w:r>
+        <w:rPr>
+          <w:rFonts w:ascii="Times New Roman" w:hAnsi="Times New Roman" w:cs="Times New Roman"/>
+          <w:sz w:val="24"/>
+          <w:szCs w:val="24"/>
+        </w:rPr>
+        <w:t xml:space="preserve"> </w:t>
+      </w:r>
+      <w:r>
+        <w:rPr>
+          <w:rFonts w:ascii="Times New Roman" w:hAnsi="Times New Roman" w:cs="Times New Roman"/>
+          <w:sz w:val="24"/>
+          <w:szCs w:val="24"/>
+        </w:rPr>
+        <w:t>anche molto più veloce</w:t>
+      </w:r>
+      <w:r>
+        <w:rPr>
+          <w:rFonts w:ascii="Times New Roman" w:hAnsi="Times New Roman" w:cs="Times New Roman"/>
+          <w:sz w:val="24"/>
+          <w:szCs w:val="24"/>
+        </w:rPr>
+        <w:t>.</w:t>
+      </w:r>
+    </w:p>
+    <w:p>
+      <w:pPr>
+        <w:rPr>
+          <w:rFonts w:ascii="Times New Roman" w:hAnsi="Times New Roman" w:cs="Times New Roman"/>
+          <w:sz w:val="24"/>
+          <w:szCs w:val="24"/>
+        </w:rPr>
+      </w:pPr>
+    </w:p>
+    <w:p>
+      <w:pPr>
+        <w:rPr>
+          <w:rFonts w:ascii="Times New Roman" w:hAnsi="Times New Roman" w:cs="Times New Roman"/>
+          <w:sz w:val="24"/>
+          <w:szCs w:val="24"/>
+        </w:rPr>
+      </w:pPr>
+    </w:p>
+    <w:p>
+      <w:pPr>
+        <w:rPr>
+          <w:rFonts w:ascii="Times New Roman" w:hAnsi="Times New Roman" w:cs="Times New Roman"/>
+          <w:sz w:val="24"/>
+          <w:szCs w:val="24"/>
+        </w:rPr>
+      </w:pPr>
+    </w:p>
+    <w:p>
+      <w:pPr>
+        <w:rPr>
+          <w:rFonts w:ascii="Times New Roman" w:hAnsi="Times New Roman" w:cs="Times New Roman"/>
+          <w:sz w:val="24"/>
+          <w:szCs w:val="24"/>
+        </w:rPr>
+      </w:pPr>
+    </w:p>
+    <w:p>
+      <w:pPr>
+        <w:rPr>
+          <w:rFonts w:ascii="Times New Roman" w:hAnsi="Times New Roman" w:cs="Times New Roman"/>
+          <w:sz w:val="24"/>
+          <w:szCs w:val="24"/>
+        </w:rPr>
+      </w:pPr>
+    </w:p>
+    <w:p>
+      <w:pPr>
+        <w:rPr>
+          <w:rFonts w:ascii="Times New Roman" w:hAnsi="Times New Roman" w:cs="Times New Roman"/>
+          <w:sz w:val="24"/>
+          <w:szCs w:val="24"/>
+        </w:rPr>
+      </w:pPr>
+    </w:p>
+    <w:p>
+      <w:pPr>
+        <w:rPr>
+          <w:rFonts w:ascii="Times New Roman" w:hAnsi="Times New Roman" w:cs="Times New Roman"/>
+          <w:sz w:val="24"/>
+          <w:szCs w:val="24"/>
+        </w:rPr>
+      </w:pPr>
+    </w:p>
+    <w:p>
+      <w:pPr>
+        <w:rPr>
+          <w:rFonts w:ascii="Times New Roman" w:hAnsi="Times New Roman" w:cs="Times New Roman"/>
+          <w:sz w:val="24"/>
+          <w:szCs w:val="24"/>
+        </w:rPr>
+      </w:pPr>
+    </w:p>
+    <w:p>
+      <w:pPr>
+        <w:rPr>
+          <w:rFonts w:ascii="Times New Roman" w:hAnsi="Times New Roman" w:cs="Times New Roman"/>
+          <w:sz w:val="24"/>
+          <w:szCs w:val="24"/>
+        </w:rPr>
+      </w:pPr>
+    </w:p>
+    <w:p>
+      <w:pPr>
+        <w:rPr>
+          <w:rFonts w:ascii="Times New Roman" w:hAnsi="Times New Roman" w:cs="Times New Roman"/>
+          <w:sz w:val="24"/>
+          <w:szCs w:val="24"/>
+        </w:rPr>
+      </w:pPr>
+    </w:p>
+    <w:p>
+      <w:pPr>
+        <w:rPr>
+          <w:rFonts w:ascii="Times New Roman" w:hAnsi="Times New Roman" w:cs="Times New Roman"/>
+          <w:sz w:val="24"/>
+          <w:szCs w:val="24"/>
+        </w:rPr>
+      </w:pPr>
+    </w:p>
+    <w:p>
+      <w:pPr>
+        <w:rPr>
+          <w:rFonts w:ascii="Times New Roman" w:hAnsi="Times New Roman" w:cs="Times New Roman"/>
+          <w:sz w:val="24"/>
+          <w:szCs w:val="24"/>
+        </w:rPr>
+      </w:pPr>
+    </w:p>
+    <w:p>
+      <w:pPr>
+        <w:rPr>
+          <w:rFonts w:ascii="Times New Roman" w:hAnsi="Times New Roman" w:cs="Times New Roman"/>
+          <w:sz w:val="24"/>
+          <w:szCs w:val="24"/>
+        </w:rPr>
+      </w:pPr>
+    </w:p>
+    <w:p>
+      <w:pPr>
+        <w:rPr>
+          <w:rFonts w:ascii="Times New Roman" w:hAnsi="Times New Roman" w:cs="Times New Roman"/>
+          <w:sz w:val="24"/>
+          <w:szCs w:val="24"/>
+        </w:rPr>
+      </w:pPr>
+    </w:p>
+    <w:p>
+      <w:pPr>
+        <w:rPr>
+          <w:rFonts w:ascii="Times New Roman" w:eastAsiaTheme="minorHAnsi" w:hAnsi="Times New Roman" w:cs="Times New Roman"/>
+          <w:b/>
+          <w:bCs/>
+          <w:sz w:val="28"/>
+          <w:szCs w:val="28"/>
+          <w:lang w:eastAsia="en-US"/>
+        </w:rPr>
+      </w:pPr>
+      <w:r>
+        <w:rPr>
+          <w:rFonts w:ascii="Times New Roman" w:eastAsiaTheme="minorHAnsi" w:hAnsi="Times New Roman" w:cs="Times New Roman"/>
+          <w:b/>
+          <w:bCs/>
+          <w:sz w:val="28"/>
+          <w:szCs w:val="28"/>
+          <w:lang w:eastAsia="en-US"/>
+        </w:rPr>
+        <w:lastRenderedPageBreak/>
+        <w:t>Descrizione dell'implementazione</w:t>
+      </w:r>
+    </w:p>
+    <w:p>
+      <w:pPr>
+        <w:rPr>
+          <w:rFonts w:ascii="Times New Roman" w:eastAsiaTheme="minorHAnsi" w:hAnsi="Times New Roman" w:cs="Times New Roman"/>
+          <w:b/>
+          <w:bCs/>
+          <w:sz w:val="16"/>
+          <w:szCs w:val="16"/>
+          <w:lang w:eastAsia="en-US"/>
+        </w:rPr>
+      </w:pPr>
+    </w:p>
+    <w:p>
+      <w:pPr>
+        <w:rPr>
+          <w:rFonts w:ascii="Times New Roman" w:hAnsi="Times New Roman" w:cs="Times New Roman"/>
+          <w:b/>
+          <w:bCs/>
+          <w:sz w:val="28"/>
+          <w:szCs w:val="28"/>
+        </w:rPr>
+      </w:pPr>
+      <w:r>
+        <w:rPr>
+          <w:rFonts w:ascii="Times New Roman" w:hAnsi="Times New Roman" w:cs="Times New Roman"/>
+          <w:b/>
+          <w:bCs/>
+          <w:sz w:val="28"/>
+          <w:szCs w:val="28"/>
+        </w:rPr>
+        <w:t>Controllo di congestione</w:t>
       </w:r>
     </w:p>
     <w:sectPr>
@@ -2900,7 +3563,7 @@
 </file>
 
 <file path=word/endnotes.xml><?xml version="1.0" encoding="utf-8"?>
-<w:endnotes xmlns:wpc="http://schemas.microsoft.com/office/word/2010/wordprocessingCanvas" xmlns:cx="http://schemas.microsoft.com/office/drawing/2014/chartex" xmlns:cx1="http://schemas.microsoft.com/office/drawing/2015/9/8/chartex" xmlns:cx2="http://schemas.microsoft.com/office/drawing/2015/10/21/chartex" xmlns:cx3="http://schemas.microsoft.com/office/drawing/2016/5/9/chartex" xmlns:cx4="http://schemas.microsoft.com/office/drawing/2016/5/10/chartex" xmlns:cx5="http://schemas.microsoft.com/office/drawing/2016/5/11/chartex" xmlns:cx6="http://schemas.microsoft.com/office/drawing/2016/5/12/chartex" xmlns:cx7="http://schemas.microsoft.com/office/drawing/2016/5/13/chartex" xmlns:cx8="http://schemas.microsoft.com/office/drawing/2016/5/14/chartex" xmlns:mc="http://schemas.openxmlformats.org/markup-compatibility/2006" xmlns:aink="http://schemas.microsoft.com/office/drawing/2016/ink" xmlns:am3d="http://schemas.microsoft.com/office/drawing/2017/model3d" xmlns:o="urn:schemas-microsoft-com:office:office" xmlns:r="http://schemas.openxmlformats.org/officeDocument/2006/relationships" xmlns:m="http://schemas.openxmlformats.org/officeDocument/2006/math" xmlns:v="urn:schemas-microsoft-com:vml" xmlns:wp14="http://schemas.microsoft.com/office/word/2010/wordprocessingDrawing" xmlns:wp="http://schemas.openxmlformats.org/drawingml/2006/wordprocessingDrawing" xmlns:w10="urn:schemas-microsoft-com:office:word" xmlns:w="http://schemas.openxmlformats.org/wordprocessingml/2006/main" xmlns:w14="http://schemas.microsoft.com/office/word/2010/wordml" xmlns:w15="http://schemas.microsoft.com/office/word/2012/wordml" xmlns:w16cid="http://schemas.microsoft.com/office/word/2016/wordml/cid" xmlns:w16se="http://schemas.microsoft.com/office/word/2015/wordml/symex" xmlns:wpg="http://schemas.microsoft.com/office/word/2010/wordprocessingGroup" xmlns:wpi="http://schemas.microsoft.com/office/word/2010/wordprocessingInk" xmlns:wne="http://schemas.microsoft.com/office/word/2006/wordml" xmlns:wps="http://schemas.microsoft.com/office/word/2010/wordprocessingShape" mc:Ignorable="w14 w15 w16se w16cid wp14">
+<w:endnotes xmlns:wpc="http://schemas.microsoft.com/office/word/2010/wordprocessingCanvas" xmlns:cx="http://schemas.microsoft.com/office/drawing/2014/chartex" xmlns:cx1="http://schemas.microsoft.com/office/drawing/2015/9/8/chartex" xmlns:cx2="http://schemas.microsoft.com/office/drawing/2015/10/21/chartex" xmlns:cx3="http://schemas.microsoft.com/office/drawing/2016/5/9/chartex" xmlns:cx4="http://schemas.microsoft.com/office/drawing/2016/5/10/chartex" xmlns:cx5="http://schemas.microsoft.com/office/drawing/2016/5/11/chartex" xmlns:cx6="http://schemas.microsoft.com/office/drawing/2016/5/12/chartex" xmlns:cx7="http://schemas.microsoft.com/office/drawing/2016/5/13/chartex" xmlns:cx8="http://schemas.microsoft.com/office/drawing/2016/5/14/chartex" xmlns:mc="http://schemas.openxmlformats.org/markup-compatibility/2006" xmlns:aink="http://schemas.microsoft.com/office/drawing/2016/ink" xmlns:am3d="http://schemas.microsoft.com/office/drawing/2017/model3d" xmlns:o="urn:schemas-microsoft-com:office:office" xmlns:r="http://schemas.openxmlformats.org/officeDocument/2006/relationships" xmlns:m="http://schemas.openxmlformats.org/officeDocument/2006/math" xmlns:v="urn:schemas-microsoft-com:vml" xmlns:wp14="http://schemas.microsoft.com/office/word/2010/wordprocessingDrawing" xmlns:wp="http://schemas.openxmlformats.org/drawingml/2006/wordprocessingDrawing" xmlns:w10="urn:schemas-microsoft-com:office:word" xmlns:w="http://schemas.openxmlformats.org/wordprocessingml/2006/main" xmlns:w14="http://schemas.microsoft.com/office/word/2010/wordml" xmlns:w15="http://schemas.microsoft.com/office/word/2012/wordml" xmlns:w16cex="http://schemas.microsoft.com/office/word/2018/wordml/cex" xmlns:w16cid="http://schemas.microsoft.com/office/word/2016/wordml/cid" xmlns:w16="http://schemas.microsoft.com/office/word/2018/wordml" xmlns:w16se="http://schemas.microsoft.com/office/word/2015/wordml/symex" xmlns:wpg="http://schemas.microsoft.com/office/word/2010/wordprocessingGroup" xmlns:wpi="http://schemas.microsoft.com/office/word/2010/wordprocessingInk" xmlns:wne="http://schemas.microsoft.com/office/word/2006/wordml" xmlns:wps="http://schemas.microsoft.com/office/word/2010/wordprocessingShape" mc:Ignorable="w14 w15 w16se w16cid w16 w16cex wp14">
   <w:endnote w:type="separator" w:id="-1">
     <w:p>
       <w:pPr>
@@ -2925,7 +3588,7 @@
 </file>
 
 <file path=word/footer1.xml><?xml version="1.0" encoding="utf-8"?>
-<w:ftr xmlns:wpc="http://schemas.microsoft.com/office/word/2010/wordprocessingCanvas" xmlns:cx="http://schemas.microsoft.com/office/drawing/2014/chartex" xmlns:cx1="http://schemas.microsoft.com/office/drawing/2015/9/8/chartex" xmlns:cx2="http://schemas.microsoft.com/office/drawing/2015/10/21/chartex" xmlns:cx3="http://schemas.microsoft.com/office/drawing/2016/5/9/chartex" xmlns:cx4="http://schemas.microsoft.com/office/drawing/2016/5/10/chartex" xmlns:cx5="http://schemas.microsoft.com/office/drawing/2016/5/11/chartex" xmlns:cx6="http://schemas.microsoft.com/office/drawing/2016/5/12/chartex" xmlns:cx7="http://schemas.microsoft.com/office/drawing/2016/5/13/chartex" xmlns:cx8="http://schemas.microsoft.com/office/drawing/2016/5/14/chartex" xmlns:mc="http://schemas.openxmlformats.org/markup-compatibility/2006" xmlns:aink="http://schemas.microsoft.com/office/drawing/2016/ink" xmlns:am3d="http://schemas.microsoft.com/office/drawing/2017/model3d" xmlns:o="urn:schemas-microsoft-com:office:office" xmlns:r="http://schemas.openxmlformats.org/officeDocument/2006/relationships" xmlns:m="http://schemas.openxmlformats.org/officeDocument/2006/math" xmlns:v="urn:schemas-microsoft-com:vml" xmlns:wp14="http://schemas.microsoft.com/office/word/2010/wordprocessingDrawing" xmlns:wp="http://schemas.openxmlformats.org/drawingml/2006/wordprocessingDrawing" xmlns:w10="urn:schemas-microsoft-com:office:word" xmlns:w="http://schemas.openxmlformats.org/wordprocessingml/2006/main" xmlns:w14="http://schemas.microsoft.com/office/word/2010/wordml" xmlns:w15="http://schemas.microsoft.com/office/word/2012/wordml" xmlns:w16cid="http://schemas.microsoft.com/office/word/2016/wordml/cid" xmlns:w16se="http://schemas.microsoft.com/office/word/2015/wordml/symex" xmlns:wpg="http://schemas.microsoft.com/office/word/2010/wordprocessingGroup" xmlns:wpi="http://schemas.microsoft.com/office/word/2010/wordprocessingInk" xmlns:wne="http://schemas.microsoft.com/office/word/2006/wordml" xmlns:wps="http://schemas.microsoft.com/office/word/2010/wordprocessingShape" mc:Ignorable="w14 w15 w16se w16cid wp14">
+<w:ftr xmlns:wpc="http://schemas.microsoft.com/office/word/2010/wordprocessingCanvas" xmlns:cx="http://schemas.microsoft.com/office/drawing/2014/chartex" xmlns:cx1="http://schemas.microsoft.com/office/drawing/2015/9/8/chartex" xmlns:cx2="http://schemas.microsoft.com/office/drawing/2015/10/21/chartex" xmlns:cx3="http://schemas.microsoft.com/office/drawing/2016/5/9/chartex" xmlns:cx4="http://schemas.microsoft.com/office/drawing/2016/5/10/chartex" xmlns:cx5="http://schemas.microsoft.com/office/drawing/2016/5/11/chartex" xmlns:cx6="http://schemas.microsoft.com/office/drawing/2016/5/12/chartex" xmlns:cx7="http://schemas.microsoft.com/office/drawing/2016/5/13/chartex" xmlns:cx8="http://schemas.microsoft.com/office/drawing/2016/5/14/chartex" xmlns:mc="http://schemas.openxmlformats.org/markup-compatibility/2006" xmlns:aink="http://schemas.microsoft.com/office/drawing/2016/ink" xmlns:am3d="http://schemas.microsoft.com/office/drawing/2017/model3d" xmlns:o="urn:schemas-microsoft-com:office:office" xmlns:r="http://schemas.openxmlformats.org/officeDocument/2006/relationships" xmlns:m="http://schemas.openxmlformats.org/officeDocument/2006/math" xmlns:v="urn:schemas-microsoft-com:vml" xmlns:wp14="http://schemas.microsoft.com/office/word/2010/wordprocessingDrawing" xmlns:wp="http://schemas.openxmlformats.org/drawingml/2006/wordprocessingDrawing" xmlns:w10="urn:schemas-microsoft-com:office:word" xmlns:w="http://schemas.openxmlformats.org/wordprocessingml/2006/main" xmlns:w14="http://schemas.microsoft.com/office/word/2010/wordml" xmlns:w15="http://schemas.microsoft.com/office/word/2012/wordml" xmlns:w16cex="http://schemas.microsoft.com/office/word/2018/wordml/cex" xmlns:w16cid="http://schemas.microsoft.com/office/word/2016/wordml/cid" xmlns:w16="http://schemas.microsoft.com/office/word/2018/wordml" xmlns:w16se="http://schemas.microsoft.com/office/word/2015/wordml/symex" xmlns:wpg="http://schemas.microsoft.com/office/word/2010/wordprocessingGroup" xmlns:wpi="http://schemas.microsoft.com/office/word/2010/wordprocessingInk" xmlns:wne="http://schemas.microsoft.com/office/word/2006/wordml" xmlns:wps="http://schemas.microsoft.com/office/word/2010/wordprocessingShape" mc:Ignorable="w14 w15 w16se w16cid w16 w16cex wp14">
   <w:p>
     <w:pPr>
       <w:pStyle w:val="Pidipagina"/>
@@ -2974,7 +3637,7 @@
 </file>
 
 <file path=word/footnotes.xml><?xml version="1.0" encoding="utf-8"?>
-<w:footnotes xmlns:wpc="http://schemas.microsoft.com/office/word/2010/wordprocessingCanvas" xmlns:cx="http://schemas.microsoft.com/office/drawing/2014/chartex" xmlns:cx1="http://schemas.microsoft.com/office/drawing/2015/9/8/chartex" xmlns:cx2="http://schemas.microsoft.com/office/drawing/2015/10/21/chartex" xmlns:cx3="http://schemas.microsoft.com/office/drawing/2016/5/9/chartex" xmlns:cx4="http://schemas.microsoft.com/office/drawing/2016/5/10/chartex" xmlns:cx5="http://schemas.microsoft.com/office/drawing/2016/5/11/chartex" xmlns:cx6="http://schemas.microsoft.com/office/drawing/2016/5/12/chartex" xmlns:cx7="http://schemas.microsoft.com/office/drawing/2016/5/13/chartex" xmlns:cx8="http://schemas.microsoft.com/office/drawing/2016/5/14/chartex" xmlns:mc="http://schemas.openxmlformats.org/markup-compatibility/2006" xmlns:aink="http://schemas.microsoft.com/office/drawing/2016/ink" xmlns:am3d="http://schemas.microsoft.com/office/drawing/2017/model3d" xmlns:o="urn:schemas-microsoft-com:office:office" xmlns:r="http://schemas.openxmlformats.org/officeDocument/2006/relationships" xmlns:m="http://schemas.openxmlformats.org/officeDocument/2006/math" xmlns:v="urn:schemas-microsoft-com:vml" xmlns:wp14="http://schemas.microsoft.com/office/word/2010/wordprocessingDrawing" xmlns:wp="http://schemas.openxmlformats.org/drawingml/2006/wordprocessingDrawing" xmlns:w10="urn:schemas-microsoft-com:office:word" xmlns:w="http://schemas.openxmlformats.org/wordprocessingml/2006/main" xmlns:w14="http://schemas.microsoft.com/office/word/2010/wordml" xmlns:w15="http://schemas.microsoft.com/office/word/2012/wordml" xmlns:w16cid="http://schemas.microsoft.com/office/word/2016/wordml/cid" xmlns:w16se="http://schemas.microsoft.com/office/word/2015/wordml/symex" xmlns:wpg="http://schemas.microsoft.com/office/word/2010/wordprocessingGroup" xmlns:wpi="http://schemas.microsoft.com/office/word/2010/wordprocessingInk" xmlns:wne="http://schemas.microsoft.com/office/word/2006/wordml" xmlns:wps="http://schemas.microsoft.com/office/word/2010/wordprocessingShape" mc:Ignorable="w14 w15 w16se w16cid wp14">
+<w:footnotes xmlns:wpc="http://schemas.microsoft.com/office/word/2010/wordprocessingCanvas" xmlns:cx="http://schemas.microsoft.com/office/drawing/2014/chartex" xmlns:cx1="http://schemas.microsoft.com/office/drawing/2015/9/8/chartex" xmlns:cx2="http://schemas.microsoft.com/office/drawing/2015/10/21/chartex" xmlns:cx3="http://schemas.microsoft.com/office/drawing/2016/5/9/chartex" xmlns:cx4="http://schemas.microsoft.com/office/drawing/2016/5/10/chartex" xmlns:cx5="http://schemas.microsoft.com/office/drawing/2016/5/11/chartex" xmlns:cx6="http://schemas.microsoft.com/office/drawing/2016/5/12/chartex" xmlns:cx7="http://schemas.microsoft.com/office/drawing/2016/5/13/chartex" xmlns:cx8="http://schemas.microsoft.com/office/drawing/2016/5/14/chartex" xmlns:mc="http://schemas.openxmlformats.org/markup-compatibility/2006" xmlns:aink="http://schemas.microsoft.com/office/drawing/2016/ink" xmlns:am3d="http://schemas.microsoft.com/office/drawing/2017/model3d" xmlns:o="urn:schemas-microsoft-com:office:office" xmlns:r="http://schemas.openxmlformats.org/officeDocument/2006/relationships" xmlns:m="http://schemas.openxmlformats.org/officeDocument/2006/math" xmlns:v="urn:schemas-microsoft-com:vml" xmlns:wp14="http://schemas.microsoft.com/office/word/2010/wordprocessingDrawing" xmlns:wp="http://schemas.openxmlformats.org/drawingml/2006/wordprocessingDrawing" xmlns:w10="urn:schemas-microsoft-com:office:word" xmlns:w="http://schemas.openxmlformats.org/wordprocessingml/2006/main" xmlns:w14="http://schemas.microsoft.com/office/word/2010/wordml" xmlns:w15="http://schemas.microsoft.com/office/word/2012/wordml" xmlns:w16cex="http://schemas.microsoft.com/office/word/2018/wordml/cex" xmlns:w16cid="http://schemas.microsoft.com/office/word/2016/wordml/cid" xmlns:w16="http://schemas.microsoft.com/office/word/2018/wordml" xmlns:w16se="http://schemas.microsoft.com/office/word/2015/wordml/symex" xmlns:wpg="http://schemas.microsoft.com/office/word/2010/wordprocessingGroup" xmlns:wpi="http://schemas.microsoft.com/office/word/2010/wordprocessingInk" xmlns:wne="http://schemas.microsoft.com/office/word/2006/wordml" xmlns:wps="http://schemas.microsoft.com/office/word/2010/wordprocessingShape" mc:Ignorable="w14 w15 w16se w16cid w16 w16cex wp14">
   <w:footnote w:type="separator" w:id="-1">
     <w:p>
       <w:pPr>
@@ -2999,7 +3662,7 @@
 </file>
 
 <file path=word/header1.xml><?xml version="1.0" encoding="utf-8"?>
-<w:hdr xmlns:wpc="http://schemas.microsoft.com/office/word/2010/wordprocessingCanvas" xmlns:cx="http://schemas.microsoft.com/office/drawing/2014/chartex" xmlns:cx1="http://schemas.microsoft.com/office/drawing/2015/9/8/chartex" xmlns:cx2="http://schemas.microsoft.com/office/drawing/2015/10/21/chartex" xmlns:cx3="http://schemas.microsoft.com/office/drawing/2016/5/9/chartex" xmlns:cx4="http://schemas.microsoft.com/office/drawing/2016/5/10/chartex" xmlns:cx5="http://schemas.microsoft.com/office/drawing/2016/5/11/chartex" xmlns:cx6="http://schemas.microsoft.com/office/drawing/2016/5/12/chartex" xmlns:cx7="http://schemas.microsoft.com/office/drawing/2016/5/13/chartex" xmlns:cx8="http://schemas.microsoft.com/office/drawing/2016/5/14/chartex" xmlns:mc="http://schemas.openxmlformats.org/markup-compatibility/2006" xmlns:aink="http://schemas.microsoft.com/office/drawing/2016/ink" xmlns:am3d="http://schemas.microsoft.com/office/drawing/2017/model3d" xmlns:o="urn:schemas-microsoft-com:office:office" xmlns:r="http://schemas.openxmlformats.org/officeDocument/2006/relationships" xmlns:m="http://schemas.openxmlformats.org/officeDocument/2006/math" xmlns:v="urn:schemas-microsoft-com:vml" xmlns:wp14="http://schemas.microsoft.com/office/word/2010/wordprocessingDrawing" xmlns:wp="http://schemas.openxmlformats.org/drawingml/2006/wordprocessingDrawing" xmlns:w10="urn:schemas-microsoft-com:office:word" xmlns:w="http://schemas.openxmlformats.org/wordprocessingml/2006/main" xmlns:w14="http://schemas.microsoft.com/office/word/2010/wordml" xmlns:w15="http://schemas.microsoft.com/office/word/2012/wordml" xmlns:w16cid="http://schemas.microsoft.com/office/word/2016/wordml/cid" xmlns:w16se="http://schemas.microsoft.com/office/word/2015/wordml/symex" xmlns:wpg="http://schemas.microsoft.com/office/word/2010/wordprocessingGroup" xmlns:wpi="http://schemas.microsoft.com/office/word/2010/wordprocessingInk" xmlns:wne="http://schemas.microsoft.com/office/word/2006/wordml" xmlns:wps="http://schemas.microsoft.com/office/word/2010/wordprocessingShape" mc:Ignorable="w14 w15 w16se w16cid wp14">
+<w:hdr xmlns:wpc="http://schemas.microsoft.com/office/word/2010/wordprocessingCanvas" xmlns:cx="http://schemas.microsoft.com/office/drawing/2014/chartex" xmlns:cx1="http://schemas.microsoft.com/office/drawing/2015/9/8/chartex" xmlns:cx2="http://schemas.microsoft.com/office/drawing/2015/10/21/chartex" xmlns:cx3="http://schemas.microsoft.com/office/drawing/2016/5/9/chartex" xmlns:cx4="http://schemas.microsoft.com/office/drawing/2016/5/10/chartex" xmlns:cx5="http://schemas.microsoft.com/office/drawing/2016/5/11/chartex" xmlns:cx6="http://schemas.microsoft.com/office/drawing/2016/5/12/chartex" xmlns:cx7="http://schemas.microsoft.com/office/drawing/2016/5/13/chartex" xmlns:cx8="http://schemas.microsoft.com/office/drawing/2016/5/14/chartex" xmlns:mc="http://schemas.openxmlformats.org/markup-compatibility/2006" xmlns:aink="http://schemas.microsoft.com/office/drawing/2016/ink" xmlns:am3d="http://schemas.microsoft.com/office/drawing/2017/model3d" xmlns:o="urn:schemas-microsoft-com:office:office" xmlns:r="http://schemas.openxmlformats.org/officeDocument/2006/relationships" xmlns:m="http://schemas.openxmlformats.org/officeDocument/2006/math" xmlns:v="urn:schemas-microsoft-com:vml" xmlns:wp14="http://schemas.microsoft.com/office/word/2010/wordprocessingDrawing" xmlns:wp="http://schemas.openxmlformats.org/drawingml/2006/wordprocessingDrawing" xmlns:w10="urn:schemas-microsoft-com:office:word" xmlns:w="http://schemas.openxmlformats.org/wordprocessingml/2006/main" xmlns:w14="http://schemas.microsoft.com/office/word/2010/wordml" xmlns:w15="http://schemas.microsoft.com/office/word/2012/wordml" xmlns:w16cex="http://schemas.microsoft.com/office/word/2018/wordml/cex" xmlns:w16cid="http://schemas.microsoft.com/office/word/2016/wordml/cid" xmlns:w16="http://schemas.microsoft.com/office/word/2018/wordml" xmlns:w16se="http://schemas.microsoft.com/office/word/2015/wordml/symex" xmlns:wpg="http://schemas.microsoft.com/office/word/2010/wordprocessingGroup" xmlns:wpi="http://schemas.microsoft.com/office/word/2010/wordprocessingInk" xmlns:wne="http://schemas.microsoft.com/office/word/2006/wordml" xmlns:wps="http://schemas.microsoft.com/office/word/2010/wordprocessingShape" mc:Ignorable="w14 w15 w16se w16cid w16 w16cex wp14">
   <w:p>
     <w:pPr>
       <w:pStyle w:val="Intestazione"/>
@@ -3035,34 +3698,7 @@
             <w:sz w:val="24"/>
             <w:szCs w:val="24"/>
           </w:rPr>
-          <w:t xml:space="preserve">                                     </w:t>
-        </w:r>
-        <w:r>
-          <w:rPr>
-            <w:rFonts w:ascii="Times New Roman" w:hAnsi="Times New Roman" w:cs="Times New Roman"/>
-            <w:color w:val="000000" w:themeColor="text1"/>
-            <w:sz w:val="24"/>
-            <w:szCs w:val="24"/>
-          </w:rPr>
-          <w:t>Relazione progetto B2: Trasf</w:t>
-        </w:r>
-        <w:r>
-          <w:rPr>
-            <w:rFonts w:ascii="Times New Roman" w:hAnsi="Times New Roman" w:cs="Times New Roman"/>
-            <w:color w:val="000000" w:themeColor="text1"/>
-            <w:sz w:val="24"/>
-            <w:szCs w:val="24"/>
-          </w:rPr>
-          <w:t>e</w:t>
-        </w:r>
-        <w:r>
-          <w:rPr>
-            <w:rFonts w:ascii="Times New Roman" w:hAnsi="Times New Roman" w:cs="Times New Roman"/>
-            <w:color w:val="000000" w:themeColor="text1"/>
-            <w:sz w:val="24"/>
-            <w:szCs w:val="24"/>
-          </w:rPr>
-          <w:t>rimento file su UDP</w:t>
+          <w:t>Relazione progetto B2: Trasferimento file su UDP</w:t>
         </w:r>
       </w:sdtContent>
     </w:sdt>
@@ -3233,8 +3869,94 @@
 </file>
 
 <file path=word/numbering.xml><?xml version="1.0" encoding="utf-8"?>
-<w:numbering xmlns:wpc="http://schemas.microsoft.com/office/word/2010/wordprocessingCanvas" xmlns:cx="http://schemas.microsoft.com/office/drawing/2014/chartex" xmlns:cx1="http://schemas.microsoft.com/office/drawing/2015/9/8/chartex" xmlns:cx2="http://schemas.microsoft.com/office/drawing/2015/10/21/chartex" xmlns:cx3="http://schemas.microsoft.com/office/drawing/2016/5/9/chartex" xmlns:cx4="http://schemas.microsoft.com/office/drawing/2016/5/10/chartex" xmlns:cx5="http://schemas.microsoft.com/office/drawing/2016/5/11/chartex" xmlns:cx6="http://schemas.microsoft.com/office/drawing/2016/5/12/chartex" xmlns:cx7="http://schemas.microsoft.com/office/drawing/2016/5/13/chartex" xmlns:cx8="http://schemas.microsoft.com/office/drawing/2016/5/14/chartex" xmlns:mc="http://schemas.openxmlformats.org/markup-compatibility/2006" xmlns:aink="http://schemas.microsoft.com/office/drawing/2016/ink" xmlns:am3d="http://schemas.microsoft.com/office/drawing/2017/model3d" xmlns:o="urn:schemas-microsoft-com:office:office" xmlns:r="http://schemas.openxmlformats.org/officeDocument/2006/relationships" xmlns:m="http://schemas.openxmlformats.org/officeDocument/2006/math" xmlns:v="urn:schemas-microsoft-com:vml" xmlns:wp14="http://schemas.microsoft.com/office/word/2010/wordprocessingDrawing" xmlns:wp="http://schemas.openxmlformats.org/drawingml/2006/wordprocessingDrawing" xmlns:w10="urn:schemas-microsoft-com:office:word" xmlns:w="http://schemas.openxmlformats.org/wordprocessingml/2006/main" xmlns:w14="http://schemas.microsoft.com/office/word/2010/wordml" xmlns:w15="http://schemas.microsoft.com/office/word/2012/wordml" xmlns:w16cid="http://schemas.microsoft.com/office/word/2016/wordml/cid" xmlns:w16se="http://schemas.microsoft.com/office/word/2015/wordml/symex" xmlns:wpg="http://schemas.microsoft.com/office/word/2010/wordprocessingGroup" xmlns:wpi="http://schemas.microsoft.com/office/word/2010/wordprocessingInk" xmlns:wne="http://schemas.microsoft.com/office/word/2006/wordml" xmlns:wps="http://schemas.microsoft.com/office/word/2010/wordprocessingShape" mc:Ignorable="w14 w15 w16se w16cid wp14">
+<w:numbering xmlns:wpc="http://schemas.microsoft.com/office/word/2010/wordprocessingCanvas" xmlns:cx="http://schemas.microsoft.com/office/drawing/2014/chartex" xmlns:cx1="http://schemas.microsoft.com/office/drawing/2015/9/8/chartex" xmlns:cx2="http://schemas.microsoft.com/office/drawing/2015/10/21/chartex" xmlns:cx3="http://schemas.microsoft.com/office/drawing/2016/5/9/chartex" xmlns:cx4="http://schemas.microsoft.com/office/drawing/2016/5/10/chartex" xmlns:cx5="http://schemas.microsoft.com/office/drawing/2016/5/11/chartex" xmlns:cx6="http://schemas.microsoft.com/office/drawing/2016/5/12/chartex" xmlns:cx7="http://schemas.microsoft.com/office/drawing/2016/5/13/chartex" xmlns:cx8="http://schemas.microsoft.com/office/drawing/2016/5/14/chartex" xmlns:mc="http://schemas.openxmlformats.org/markup-compatibility/2006" xmlns:aink="http://schemas.microsoft.com/office/drawing/2016/ink" xmlns:am3d="http://schemas.microsoft.com/office/drawing/2017/model3d" xmlns:o="urn:schemas-microsoft-com:office:office" xmlns:r="http://schemas.openxmlformats.org/officeDocument/2006/relationships" xmlns:m="http://schemas.openxmlformats.org/officeDocument/2006/math" xmlns:v="urn:schemas-microsoft-com:vml" xmlns:wp14="http://schemas.microsoft.com/office/word/2010/wordprocessingDrawing" xmlns:wp="http://schemas.openxmlformats.org/drawingml/2006/wordprocessingDrawing" xmlns:w10="urn:schemas-microsoft-com:office:word" xmlns:w="http://schemas.openxmlformats.org/wordprocessingml/2006/main" xmlns:w14="http://schemas.microsoft.com/office/word/2010/wordml" xmlns:w15="http://schemas.microsoft.com/office/word/2012/wordml" xmlns:w16cex="http://schemas.microsoft.com/office/word/2018/wordml/cex" xmlns:w16cid="http://schemas.microsoft.com/office/word/2016/wordml/cid" xmlns:w16="http://schemas.microsoft.com/office/word/2018/wordml" xmlns:w16se="http://schemas.microsoft.com/office/word/2015/wordml/symex" xmlns:wpg="http://schemas.microsoft.com/office/word/2010/wordprocessingGroup" xmlns:wpi="http://schemas.microsoft.com/office/word/2010/wordprocessingInk" xmlns:wne="http://schemas.microsoft.com/office/word/2006/wordml" xmlns:wps="http://schemas.microsoft.com/office/word/2010/wordprocessingShape" mc:Ignorable="w14 w15 w16se w16cid w16 w16cex wp14">
   <w:abstractNum w:abstractNumId="0" w15:restartNumberingAfterBreak="0">
+    <w:nsid w:val="2BBF7568"/>
+    <w:multiLevelType w:val="hybridMultilevel"/>
+    <w:tmpl w:val="E35E48A0"/>
+    <w:lvl w:ilvl="0" w:tplc="04100013">
+      <w:start w:val="1"/>
+      <w:numFmt w:val="upperRoman"/>
+      <w:lvlText w:val="%1."/>
+      <w:lvlJc w:val="right"/>
+      <w:pPr>
+        <w:ind w:left="720" w:hanging="360"/>
+      </w:pPr>
+    </w:lvl>
+    <w:lvl w:ilvl="1" w:tplc="04100019" w:tentative="1">
+      <w:start w:val="1"/>
+      <w:numFmt w:val="lowerLetter"/>
+      <w:lvlText w:val="%2."/>
+      <w:lvlJc w:val="left"/>
+      <w:pPr>
+        <w:ind w:left="1440" w:hanging="360"/>
+      </w:pPr>
+    </w:lvl>
+    <w:lvl w:ilvl="2" w:tplc="0410001B" w:tentative="1">
+      <w:start w:val="1"/>
+      <w:numFmt w:val="lowerRoman"/>
+      <w:lvlText w:val="%3."/>
+      <w:lvlJc w:val="right"/>
+      <w:pPr>
+        <w:ind w:left="2160" w:hanging="180"/>
+      </w:pPr>
+    </w:lvl>
+    <w:lvl w:ilvl="3" w:tplc="0410000F" w:tentative="1">
+      <w:start w:val="1"/>
+      <w:numFmt w:val="decimal"/>
+      <w:lvlText w:val="%4."/>
+      <w:lvlJc w:val="left"/>
+      <w:pPr>
+        <w:ind w:left="2880" w:hanging="360"/>
+      </w:pPr>
+    </w:lvl>
+    <w:lvl w:ilvl="4" w:tplc="04100019" w:tentative="1">
+      <w:start w:val="1"/>
+      <w:numFmt w:val="lowerLetter"/>
+      <w:lvlText w:val="%5."/>
+      <w:lvlJc w:val="left"/>
+      <w:pPr>
+        <w:ind w:left="3600" w:hanging="360"/>
+      </w:pPr>
+    </w:lvl>
+    <w:lvl w:ilvl="5" w:tplc="0410001B" w:tentative="1">
+      <w:start w:val="1"/>
+      <w:numFmt w:val="lowerRoman"/>
+      <w:lvlText w:val="%6."/>
+      <w:lvlJc w:val="right"/>
+      <w:pPr>
+        <w:ind w:left="4320" w:hanging="180"/>
+      </w:pPr>
+    </w:lvl>
+    <w:lvl w:ilvl="6" w:tplc="0410000F" w:tentative="1">
+      <w:start w:val="1"/>
+      <w:numFmt w:val="decimal"/>
+      <w:lvlText w:val="%7."/>
+      <w:lvlJc w:val="left"/>
+      <w:pPr>
+        <w:ind w:left="5040" w:hanging="360"/>
+      </w:pPr>
+    </w:lvl>
+    <w:lvl w:ilvl="7" w:tplc="04100019" w:tentative="1">
+      <w:start w:val="1"/>
+      <w:numFmt w:val="lowerLetter"/>
+      <w:lvlText w:val="%8."/>
+      <w:lvlJc w:val="left"/>
+      <w:pPr>
+        <w:ind w:left="5760" w:hanging="360"/>
+      </w:pPr>
+    </w:lvl>
+    <w:lvl w:ilvl="8" w:tplc="0410001B" w:tentative="1">
+      <w:start w:val="1"/>
+      <w:numFmt w:val="lowerRoman"/>
+      <w:lvlText w:val="%9."/>
+      <w:lvlJc w:val="right"/>
+      <w:pPr>
+        <w:ind w:left="6480" w:hanging="180"/>
+      </w:pPr>
+    </w:lvl>
+  </w:abstractNum>
+  <w:abstractNum w:abstractNumId="1" w15:restartNumberingAfterBreak="0">
     <w:nsid w:val="49BB5892"/>
     <w:multiLevelType w:val="hybridMultilevel"/>
     <w:tmpl w:val="2FA8C21E"/>
@@ -3347,7 +4069,7 @@
       </w:rPr>
     </w:lvl>
   </w:abstractNum>
-  <w:abstractNum w:abstractNumId="1" w15:restartNumberingAfterBreak="0">
+  <w:abstractNum w:abstractNumId="2" w15:restartNumberingAfterBreak="0">
     <w:nsid w:val="4B374DDA"/>
     <w:multiLevelType w:val="hybridMultilevel"/>
     <w:tmpl w:val="EA9E2BDA"/>
@@ -3433,7 +4155,7 @@
       </w:pPr>
     </w:lvl>
   </w:abstractNum>
-  <w:abstractNum w:abstractNumId="2" w15:restartNumberingAfterBreak="0">
+  <w:abstractNum w:abstractNumId="3" w15:restartNumberingAfterBreak="0">
     <w:nsid w:val="5C9A5CC9"/>
     <w:multiLevelType w:val="hybridMultilevel"/>
     <w:tmpl w:val="A56A4DFE"/>
@@ -3546,7 +4268,7 @@
       </w:rPr>
     </w:lvl>
   </w:abstractNum>
-  <w:abstractNum w:abstractNumId="3" w15:restartNumberingAfterBreak="0">
+  <w:abstractNum w:abstractNumId="4" w15:restartNumberingAfterBreak="0">
     <w:nsid w:val="62A81853"/>
     <w:multiLevelType w:val="hybridMultilevel"/>
     <w:tmpl w:val="CADA9BAE"/>
@@ -3659,7 +4381,7 @@
       </w:rPr>
     </w:lvl>
   </w:abstractNum>
-  <w:abstractNum w:abstractNumId="4" w15:restartNumberingAfterBreak="0">
+  <w:abstractNum w:abstractNumId="5" w15:restartNumberingAfterBreak="0">
     <w:nsid w:val="78AC2F91"/>
     <w:multiLevelType w:val="hybridMultilevel"/>
     <w:tmpl w:val="EE446C72"/>
@@ -3773,25 +4495,28 @@
     </w:lvl>
   </w:abstractNum>
   <w:num w:numId="1">
+    <w:abstractNumId w:val="2"/>
+  </w:num>
+  <w:num w:numId="2">
+    <w:abstractNumId w:val="4"/>
+  </w:num>
+  <w:num w:numId="3">
+    <w:abstractNumId w:val="3"/>
+  </w:num>
+  <w:num w:numId="4">
     <w:abstractNumId w:val="1"/>
   </w:num>
-  <w:num w:numId="2">
-    <w:abstractNumId w:val="3"/>
+  <w:num w:numId="5">
+    <w:abstractNumId w:val="5"/>
   </w:num>
-  <w:num w:numId="3">
-    <w:abstractNumId w:val="2"/>
-  </w:num>
-  <w:num w:numId="4">
+  <w:num w:numId="6">
     <w:abstractNumId w:val="0"/>
-  </w:num>
-  <w:num w:numId="5">
-    <w:abstractNumId w:val="4"/>
   </w:num>
 </w:numbering>
 </file>
 
 <file path=word/styles.xml><?xml version="1.0" encoding="utf-8"?>
-<w:styles xmlns:mc="http://schemas.openxmlformats.org/markup-compatibility/2006" xmlns:r="http://schemas.openxmlformats.org/officeDocument/2006/relationships" xmlns:w="http://schemas.openxmlformats.org/wordprocessingml/2006/main" xmlns:w14="http://schemas.microsoft.com/office/word/2010/wordml" xmlns:w15="http://schemas.microsoft.com/office/word/2012/wordml" xmlns:w16cid="http://schemas.microsoft.com/office/word/2016/wordml/cid" xmlns:w16se="http://schemas.microsoft.com/office/word/2015/wordml/symex" mc:Ignorable="w14 w15 w16se w16cid">
+<w:styles xmlns:mc="http://schemas.openxmlformats.org/markup-compatibility/2006" xmlns:r="http://schemas.openxmlformats.org/officeDocument/2006/relationships" xmlns:w="http://schemas.openxmlformats.org/wordprocessingml/2006/main" xmlns:w14="http://schemas.microsoft.com/office/word/2010/wordml" xmlns:w15="http://schemas.microsoft.com/office/word/2012/wordml" xmlns:w16cex="http://schemas.microsoft.com/office/word/2018/wordml/cex" xmlns:w16cid="http://schemas.microsoft.com/office/word/2016/wordml/cid" xmlns:w16="http://schemas.microsoft.com/office/word/2018/wordml" xmlns:w16se="http://schemas.microsoft.com/office/word/2015/wordml/symex" mc:Ignorable="w14 w15 w16se w16cid w16 w16cex">
   <w:docDefaults>
     <w:rPrDefault>
       <w:rPr>
@@ -4301,7 +5026,7 @@
 </file>
 
 <file path=word/glossary/document.xml><?xml version="1.0" encoding="utf-8"?>
-<w:glossaryDocument xmlns:wpc="http://schemas.microsoft.com/office/word/2010/wordprocessingCanvas" xmlns:cx="http://schemas.microsoft.com/office/drawing/2014/chartex" xmlns:cx1="http://schemas.microsoft.com/office/drawing/2015/9/8/chartex" xmlns:cx2="http://schemas.microsoft.com/office/drawing/2015/10/21/chartex" xmlns:cx3="http://schemas.microsoft.com/office/drawing/2016/5/9/chartex" xmlns:cx4="http://schemas.microsoft.com/office/drawing/2016/5/10/chartex" xmlns:cx5="http://schemas.microsoft.com/office/drawing/2016/5/11/chartex" xmlns:cx6="http://schemas.microsoft.com/office/drawing/2016/5/12/chartex" xmlns:cx7="http://schemas.microsoft.com/office/drawing/2016/5/13/chartex" xmlns:cx8="http://schemas.microsoft.com/office/drawing/2016/5/14/chartex" xmlns:mc="http://schemas.openxmlformats.org/markup-compatibility/2006" xmlns:aink="http://schemas.microsoft.com/office/drawing/2016/ink" xmlns:am3d="http://schemas.microsoft.com/office/drawing/2017/model3d" xmlns:o="urn:schemas-microsoft-com:office:office" xmlns:r="http://schemas.openxmlformats.org/officeDocument/2006/relationships" xmlns:m="http://schemas.openxmlformats.org/officeDocument/2006/math" xmlns:v="urn:schemas-microsoft-com:vml" xmlns:wp14="http://schemas.microsoft.com/office/word/2010/wordprocessingDrawing" xmlns:wp="http://schemas.openxmlformats.org/drawingml/2006/wordprocessingDrawing" xmlns:w10="urn:schemas-microsoft-com:office:word" xmlns:w="http://schemas.openxmlformats.org/wordprocessingml/2006/main" xmlns:w14="http://schemas.microsoft.com/office/word/2010/wordml" xmlns:w15="http://schemas.microsoft.com/office/word/2012/wordml" xmlns:w16cid="http://schemas.microsoft.com/office/word/2016/wordml/cid" xmlns:w16se="http://schemas.microsoft.com/office/word/2015/wordml/symex" xmlns:wpg="http://schemas.microsoft.com/office/word/2010/wordprocessingGroup" xmlns:wpi="http://schemas.microsoft.com/office/word/2010/wordprocessingInk" xmlns:wne="http://schemas.microsoft.com/office/word/2006/wordml" xmlns:wps="http://schemas.microsoft.com/office/word/2010/wordprocessingShape" mc:Ignorable="w14 w15 w16se w16cid wp14">
+<w:glossaryDocument xmlns:wpc="http://schemas.microsoft.com/office/word/2010/wordprocessingCanvas" xmlns:cx="http://schemas.microsoft.com/office/drawing/2014/chartex" xmlns:cx1="http://schemas.microsoft.com/office/drawing/2015/9/8/chartex" xmlns:cx2="http://schemas.microsoft.com/office/drawing/2015/10/21/chartex" xmlns:cx3="http://schemas.microsoft.com/office/drawing/2016/5/9/chartex" xmlns:cx4="http://schemas.microsoft.com/office/drawing/2016/5/10/chartex" xmlns:cx5="http://schemas.microsoft.com/office/drawing/2016/5/11/chartex" xmlns:cx6="http://schemas.microsoft.com/office/drawing/2016/5/12/chartex" xmlns:cx7="http://schemas.microsoft.com/office/drawing/2016/5/13/chartex" xmlns:cx8="http://schemas.microsoft.com/office/drawing/2016/5/14/chartex" xmlns:mc="http://schemas.openxmlformats.org/markup-compatibility/2006" xmlns:aink="http://schemas.microsoft.com/office/drawing/2016/ink" xmlns:am3d="http://schemas.microsoft.com/office/drawing/2017/model3d" xmlns:o="urn:schemas-microsoft-com:office:office" xmlns:r="http://schemas.openxmlformats.org/officeDocument/2006/relationships" xmlns:m="http://schemas.openxmlformats.org/officeDocument/2006/math" xmlns:v="urn:schemas-microsoft-com:vml" xmlns:wp14="http://schemas.microsoft.com/office/word/2010/wordprocessingDrawing" xmlns:wp="http://schemas.openxmlformats.org/drawingml/2006/wordprocessingDrawing" xmlns:w10="urn:schemas-microsoft-com:office:word" xmlns:w="http://schemas.openxmlformats.org/wordprocessingml/2006/main" xmlns:w14="http://schemas.microsoft.com/office/word/2010/wordml" xmlns:w15="http://schemas.microsoft.com/office/word/2012/wordml" xmlns:w16cex="http://schemas.microsoft.com/office/word/2018/wordml/cex" xmlns:w16cid="http://schemas.microsoft.com/office/word/2016/wordml/cid" xmlns:w16="http://schemas.microsoft.com/office/word/2018/wordml" xmlns:w16se="http://schemas.microsoft.com/office/word/2015/wordml/symex" xmlns:wpg="http://schemas.microsoft.com/office/word/2010/wordprocessingGroup" xmlns:wpi="http://schemas.microsoft.com/office/word/2010/wordprocessingInk" xmlns:wne="http://schemas.microsoft.com/office/word/2006/wordml" xmlns:wps="http://schemas.microsoft.com/office/word/2010/wordprocessingShape" mc:Ignorable="w14 w15 w16se w16cid w16 w16cex wp14">
   <w:docParts>
     <w:docPart>
       <w:docPartPr>
@@ -4363,20 +5088,20 @@
 </file>
 
 <file path=word/glossary/fontTable.xml><?xml version="1.0" encoding="utf-8"?>
-<w:fonts xmlns:mc="http://schemas.openxmlformats.org/markup-compatibility/2006" xmlns:r="http://schemas.openxmlformats.org/officeDocument/2006/relationships" xmlns:w="http://schemas.openxmlformats.org/wordprocessingml/2006/main" xmlns:w14="http://schemas.microsoft.com/office/word/2010/wordml" xmlns:w15="http://schemas.microsoft.com/office/word/2012/wordml" xmlns:w16cid="http://schemas.microsoft.com/office/word/2016/wordml/cid" xmlns:w16se="http://schemas.microsoft.com/office/word/2015/wordml/symex" mc:Ignorable="w14 w15 w16se w16cid">
+<w:fonts xmlns:mc="http://schemas.openxmlformats.org/markup-compatibility/2006" xmlns:r="http://schemas.openxmlformats.org/officeDocument/2006/relationships" xmlns:w="http://schemas.openxmlformats.org/wordprocessingml/2006/main" xmlns:w14="http://schemas.microsoft.com/office/word/2010/wordml" xmlns:w15="http://schemas.microsoft.com/office/word/2012/wordml" xmlns:w16cex="http://schemas.microsoft.com/office/word/2018/wordml/cex" xmlns:w16cid="http://schemas.microsoft.com/office/word/2016/wordml/cid" xmlns:w16="http://schemas.microsoft.com/office/word/2018/wordml" xmlns:w16se="http://schemas.microsoft.com/office/word/2015/wordml/symex" mc:Ignorable="w14 w15 w16se w16cid w16 w16cex">
+  <w:font w:name="Times New Roman">
+    <w:panose1 w:val="02020603050405020304"/>
+    <w:charset w:val="00"/>
+    <w:family w:val="roman"/>
+    <w:pitch w:val="variable"/>
+    <w:sig w:usb0="E0002EFF" w:usb1="C000785B" w:usb2="00000009" w:usb3="00000000" w:csb0="000001FF" w:csb1="00000000"/>
+  </w:font>
   <w:font w:name="Symbol">
     <w:panose1 w:val="05050102010706020507"/>
     <w:charset w:val="02"/>
     <w:family w:val="roman"/>
     <w:pitch w:val="variable"/>
     <w:sig w:usb0="00000000" w:usb1="10000000" w:usb2="00000000" w:usb3="00000000" w:csb0="80000000" w:csb1="00000000"/>
-  </w:font>
-  <w:font w:name="Times New Roman">
-    <w:panose1 w:val="02020603050405020304"/>
-    <w:charset w:val="00"/>
-    <w:family w:val="roman"/>
-    <w:pitch w:val="variable"/>
-    <w:sig w:usb0="E0002AFF" w:usb1="C0007843" w:usb2="00000009" w:usb3="00000000" w:csb0="000001FF" w:csb1="00000000"/>
   </w:font>
   <w:font w:name="Courier New">
     <w:panose1 w:val="02070309020205020404"/>
@@ -4397,9 +5122,10 @@
     <w:charset w:val="00"/>
     <w:family w:val="swiss"/>
     <w:pitch w:val="variable"/>
-    <w:sig w:usb0="E0002AFF" w:usb1="4000ACFF" w:usb2="00000001" w:usb3="00000000" w:csb0="000001FF" w:csb1="00000000"/>
+    <w:sig w:usb0="E4002EFF" w:usb1="C000247B" w:usb2="00000009" w:usb3="00000000" w:csb0="000001FF" w:csb1="00000000"/>
   </w:font>
   <w:font w:name="Aharoni">
+    <w:altName w:val="Aharoni"/>
     <w:charset w:val="B1"/>
     <w:family w:val="auto"/>
     <w:pitch w:val="variable"/>
@@ -4417,13 +5143,13 @@
     <w:charset w:val="00"/>
     <w:family w:val="swiss"/>
     <w:pitch w:val="variable"/>
-    <w:sig w:usb0="A0002AEF" w:usb1="4000207B" w:usb2="00000000" w:usb3="00000000" w:csb0="000001FF" w:csb1="00000000"/>
+    <w:sig w:usb0="E4002EFF" w:usb1="C000247B" w:usb2="00000009" w:usb3="00000000" w:csb0="000001FF" w:csb1="00000000"/>
   </w:font>
 </w:fonts>
 </file>
 
 <file path=word/glossary/settings.xml><?xml version="1.0" encoding="utf-8"?>
-<w:settings xmlns:mc="http://schemas.openxmlformats.org/markup-compatibility/2006" xmlns:o="urn:schemas-microsoft-com:office:office" xmlns:r="http://schemas.openxmlformats.org/officeDocument/2006/relationships" xmlns:m="http://schemas.openxmlformats.org/officeDocument/2006/math" xmlns:v="urn:schemas-microsoft-com:vml" xmlns:w10="urn:schemas-microsoft-com:office:word" xmlns:w="http://schemas.openxmlformats.org/wordprocessingml/2006/main" xmlns:w14="http://schemas.microsoft.com/office/word/2010/wordml" xmlns:w15="http://schemas.microsoft.com/office/word/2012/wordml" xmlns:w16cid="http://schemas.microsoft.com/office/word/2016/wordml/cid" xmlns:w16se="http://schemas.microsoft.com/office/word/2015/wordml/symex" xmlns:sl="http://schemas.openxmlformats.org/schemaLibrary/2006/main" mc:Ignorable="w14 w15 w16se w16cid">
+<w:settings xmlns:mc="http://schemas.openxmlformats.org/markup-compatibility/2006" xmlns:o="urn:schemas-microsoft-com:office:office" xmlns:r="http://schemas.openxmlformats.org/officeDocument/2006/relationships" xmlns:m="http://schemas.openxmlformats.org/officeDocument/2006/math" xmlns:v="urn:schemas-microsoft-com:vml" xmlns:w10="urn:schemas-microsoft-com:office:word" xmlns:w="http://schemas.openxmlformats.org/wordprocessingml/2006/main" xmlns:w14="http://schemas.microsoft.com/office/word/2010/wordml" xmlns:w15="http://schemas.microsoft.com/office/word/2012/wordml" xmlns:w16cex="http://schemas.microsoft.com/office/word/2018/wordml/cex" xmlns:w16cid="http://schemas.microsoft.com/office/word/2016/wordml/cid" xmlns:w16="http://schemas.microsoft.com/office/word/2018/wordml" xmlns:w16se="http://schemas.microsoft.com/office/word/2015/wordml/symex" xmlns:sl="http://schemas.openxmlformats.org/schemaLibrary/2006/main" mc:Ignorable="w14 w15 w16se w16cid w16 w16cex">
   <w:view w:val="normal"/>
   <w:defaultTabStop w:val="708"/>
   <w:hyphenationZone w:val="283"/>
@@ -4440,6 +5166,7 @@
   <w:rsids>
     <w:rsidRoot w:val="00BE2466"/>
     <w:rsid w:val="00A3223B"/>
+    <w:rsid w:val="00B474F6"/>
     <w:rsid w:val="00BC7EBB"/>
     <w:rsid w:val="00BE2466"/>
     <w:rsid w:val="00F607D7"/>
@@ -4466,7 +5193,7 @@
 </file>
 
 <file path=word/glossary/styles.xml><?xml version="1.0" encoding="utf-8"?>
-<w:styles xmlns:mc="http://schemas.openxmlformats.org/markup-compatibility/2006" xmlns:r="http://schemas.openxmlformats.org/officeDocument/2006/relationships" xmlns:w="http://schemas.openxmlformats.org/wordprocessingml/2006/main" xmlns:w14="http://schemas.microsoft.com/office/word/2010/wordml" xmlns:w15="http://schemas.microsoft.com/office/word/2012/wordml" xmlns:w16cid="http://schemas.microsoft.com/office/word/2016/wordml/cid" xmlns:w16se="http://schemas.microsoft.com/office/word/2015/wordml/symex" mc:Ignorable="w14 w15 w16se w16cid">
+<w:styles xmlns:mc="http://schemas.openxmlformats.org/markup-compatibility/2006" xmlns:r="http://schemas.openxmlformats.org/officeDocument/2006/relationships" xmlns:w="http://schemas.openxmlformats.org/wordprocessingml/2006/main" xmlns:w14="http://schemas.microsoft.com/office/word/2010/wordml" xmlns:w15="http://schemas.microsoft.com/office/word/2012/wordml" xmlns:w16cex="http://schemas.microsoft.com/office/word/2018/wordml/cex" xmlns:w16cid="http://schemas.microsoft.com/office/word/2016/wordml/cid" xmlns:w16="http://schemas.microsoft.com/office/word/2018/wordml" xmlns:w16se="http://schemas.microsoft.com/office/word/2015/wordml/symex" mc:Ignorable="w14 w15 w16se w16cid w16 w16cex">
   <w:docDefaults>
     <w:rPrDefault>
       <w:rPr>
@@ -4941,7 +5668,7 @@
 </file>
 
 <file path=word/glossary/webSettings.xml><?xml version="1.0" encoding="utf-8"?>
-<w:webSettings xmlns:mc="http://schemas.openxmlformats.org/markup-compatibility/2006" xmlns:r="http://schemas.openxmlformats.org/officeDocument/2006/relationships" xmlns:w="http://schemas.openxmlformats.org/wordprocessingml/2006/main" xmlns:w14="http://schemas.microsoft.com/office/word/2010/wordml" xmlns:w15="http://schemas.microsoft.com/office/word/2012/wordml" xmlns:w16cid="http://schemas.microsoft.com/office/word/2016/wordml/cid" xmlns:w16se="http://schemas.microsoft.com/office/word/2015/wordml/symex" mc:Ignorable="w14 w15 w16se w16cid">
+<w:webSettings xmlns:mc="http://schemas.openxmlformats.org/markup-compatibility/2006" xmlns:r="http://schemas.openxmlformats.org/officeDocument/2006/relationships" xmlns:w="http://schemas.openxmlformats.org/wordprocessingml/2006/main" xmlns:w14="http://schemas.microsoft.com/office/word/2010/wordml" xmlns:w15="http://schemas.microsoft.com/office/word/2012/wordml" xmlns:w16cex="http://schemas.microsoft.com/office/word/2018/wordml/cex" xmlns:w16cid="http://schemas.microsoft.com/office/word/2016/wordml/cid" xmlns:w16="http://schemas.microsoft.com/office/word/2018/wordml" xmlns:w16se="http://schemas.microsoft.com/office/word/2015/wordml/symex" mc:Ignorable="w14 w15 w16se w16cid w16 w16cex">
   <w:optimizeForBrowser/>
   <w:allowPNG/>
 </w:webSettings>

</xml_diff>